<commit_message>
Saving progress | 09.05.2023
</commit_message>
<xml_diff>
--- a/Documentation.docx
+++ b/Documentation.docx
@@ -82,15 +82,11 @@
       <w:pPr>
         <w:spacing w:line="259" w:lineRule="auto"/>
         <w:jc w:val="center"/>
-        <w:rPr>
-          <w:lang w:val="en-US"/>
-        </w:rPr>
       </w:pPr>
       <w:r>
         <w:rPr>
           <w:sz w:val="100"/>
           <w:szCs w:val="100"/>
-          <w:lang w:val="en-US"/>
         </w:rPr>
         <w:t>(Website Name)</w:t>
       </w:r>
@@ -98,161 +94,101 @@
     <w:p>
       <w:pPr>
         <w:jc w:val="center"/>
-        <w:rPr>
-          <w:lang w:val="en-US"/>
-        </w:rPr>
       </w:pPr>
     </w:p>
     <w:p>
       <w:pPr>
         <w:jc w:val="center"/>
-        <w:rPr>
-          <w:lang w:val="en-US"/>
-        </w:rPr>
       </w:pPr>
     </w:p>
     <w:p>
       <w:pPr>
         <w:jc w:val="center"/>
-        <w:rPr>
-          <w:lang w:val="en-US"/>
-        </w:rPr>
       </w:pPr>
     </w:p>
     <w:p>
       <w:pPr>
         <w:jc w:val="center"/>
-        <w:rPr>
-          <w:lang w:val="en-US"/>
-        </w:rPr>
       </w:pPr>
     </w:p>
     <w:p>
       <w:pPr>
         <w:jc w:val="center"/>
-        <w:rPr>
-          <w:lang w:val="en-US"/>
-        </w:rPr>
       </w:pPr>
     </w:p>
     <w:p>
       <w:pPr>
         <w:jc w:val="center"/>
-        <w:rPr>
-          <w:lang w:val="en-US"/>
-        </w:rPr>
       </w:pPr>
     </w:p>
     <w:p>
       <w:pPr>
         <w:jc w:val="center"/>
-        <w:rPr>
-          <w:lang w:val="en-US"/>
-        </w:rPr>
       </w:pPr>
     </w:p>
     <w:p>
       <w:pPr>
         <w:jc w:val="center"/>
-        <w:rPr>
-          <w:lang w:val="en-US"/>
-        </w:rPr>
       </w:pPr>
     </w:p>
     <w:p>
       <w:pPr>
         <w:jc w:val="center"/>
-        <w:rPr>
-          <w:lang w:val="en-US"/>
-        </w:rPr>
       </w:pPr>
     </w:p>
     <w:p>
       <w:pPr>
         <w:jc w:val="center"/>
-        <w:rPr>
-          <w:lang w:val="en-US"/>
-        </w:rPr>
       </w:pPr>
     </w:p>
     <w:p>
       <w:pPr>
         <w:jc w:val="center"/>
-        <w:rPr>
-          <w:lang w:val="en-US"/>
-        </w:rPr>
       </w:pPr>
     </w:p>
     <w:p>
       <w:pPr>
         <w:jc w:val="center"/>
-        <w:rPr>
-          <w:lang w:val="en-US"/>
-        </w:rPr>
       </w:pPr>
     </w:p>
     <w:p>
       <w:pPr>
         <w:jc w:val="center"/>
-        <w:rPr>
-          <w:lang w:val="en-US"/>
-        </w:rPr>
       </w:pPr>
     </w:p>
     <w:p>
       <w:pPr>
         <w:jc w:val="center"/>
-        <w:rPr>
-          <w:lang w:val="en-US"/>
-        </w:rPr>
       </w:pPr>
     </w:p>
     <w:p>
       <w:pPr>
         <w:jc w:val="center"/>
-        <w:rPr>
-          <w:lang w:val="en-US"/>
-        </w:rPr>
       </w:pPr>
     </w:p>
     <w:p>
       <w:pPr>
         <w:jc w:val="center"/>
-        <w:rPr>
-          <w:lang w:val="en-US"/>
-        </w:rPr>
       </w:pPr>
     </w:p>
     <w:p>
       <w:pPr>
         <w:jc w:val="center"/>
-        <w:rPr>
-          <w:lang w:val="en-US"/>
-        </w:rPr>
       </w:pPr>
     </w:p>
     <w:p>
       <w:pPr>
         <w:jc w:val="center"/>
-        <w:rPr>
-          <w:lang w:val="en-US"/>
-        </w:rPr>
       </w:pPr>
     </w:p>
     <w:p>
       <w:pPr>
         <w:jc w:val="center"/>
-        <w:rPr>
-          <w:lang w:val="en-US"/>
-        </w:rPr>
       </w:pPr>
     </w:p>
     <w:p>
       <w:pPr>
         <w:jc w:val="center"/>
-        <w:rPr>
-          <w:lang w:val="en-US"/>
-        </w:rPr>
       </w:pPr>
     </w:p>
     <w:p>
@@ -261,14 +197,12 @@
         <w:rPr>
           <w:sz w:val="40"/>
           <w:szCs w:val="40"/>
-          <w:lang w:val="en-US"/>
         </w:rPr>
       </w:pPr>
       <w:r>
         <w:rPr>
           <w:sz w:val="40"/>
           <w:szCs w:val="40"/>
-          <w:lang w:val="en-US"/>
         </w:rPr>
         <w:t xml:space="preserve">                                                     </w:t>
       </w:r>
@@ -276,7 +210,6 @@
         <w:rPr>
           <w:sz w:val="40"/>
           <w:szCs w:val="40"/>
-          <w:lang w:val="en-US"/>
         </w:rPr>
         <w:t>Name:</w:t>
       </w:r>
@@ -284,7 +217,6 @@
         <w:rPr>
           <w:sz w:val="40"/>
           <w:szCs w:val="40"/>
-          <w:lang w:val="en-US"/>
         </w:rPr>
         <w:t xml:space="preserve"> Mintas Alex Andrei</w:t>
       </w:r>
@@ -295,14 +227,12 @@
         <w:rPr>
           <w:sz w:val="40"/>
           <w:szCs w:val="40"/>
-          <w:lang w:val="en-US"/>
         </w:rPr>
       </w:pPr>
       <w:r>
         <w:rPr>
           <w:sz w:val="40"/>
           <w:szCs w:val="40"/>
-          <w:lang w:val="en-US"/>
         </w:rPr>
         <w:t xml:space="preserve">                                                     </w:t>
       </w:r>
@@ -310,7 +240,6 @@
         <w:rPr>
           <w:sz w:val="40"/>
           <w:szCs w:val="40"/>
-          <w:lang w:val="en-US"/>
         </w:rPr>
         <w:t>Group:</w:t>
       </w:r>
@@ -318,7 +247,6 @@
         <w:rPr>
           <w:sz w:val="40"/>
           <w:szCs w:val="40"/>
-          <w:lang w:val="en-US"/>
         </w:rPr>
         <w:t xml:space="preserve"> 30236</w:t>
       </w:r>
@@ -330,7 +258,6 @@
         <w:rPr>
           <w:sz w:val="40"/>
           <w:szCs w:val="40"/>
-          <w:lang w:val="en-US"/>
         </w:rPr>
       </w:pPr>
     </w:p>
@@ -341,7 +268,6 @@
         <w:rPr>
           <w:sz w:val="40"/>
           <w:szCs w:val="40"/>
-          <w:lang w:val="en-US"/>
         </w:rPr>
       </w:pPr>
     </w:p>
@@ -352,7 +278,6 @@
         <w:rPr>
           <w:sz w:val="40"/>
           <w:szCs w:val="40"/>
-          <w:lang w:val="en-US"/>
         </w:rPr>
       </w:pPr>
     </w:p>
@@ -365,7 +290,6 @@
           <w:color w:val="auto"/>
           <w:sz w:val="24"/>
           <w:szCs w:val="24"/>
-          <w:lang/>
         </w:rPr>
         <w:id w:val="1890461969"/>
         <w:docPartObj>
@@ -425,7 +349,6 @@
               <w:rPr>
                 <w:rStyle w:val="Hyperlink"/>
                 <w:noProof/>
-                <w:lang w:val="en-US"/>
               </w:rPr>
               <w:t>Deliverable 1</w:t>
             </w:r>
@@ -500,7 +423,6 @@
               <w:rPr>
                 <w:rStyle w:val="Hyperlink"/>
                 <w:noProof/>
-                <w:lang w:val="en-US"/>
               </w:rPr>
               <w:t>Project Specification</w:t>
             </w:r>
@@ -575,7 +497,6 @@
               <w:rPr>
                 <w:rStyle w:val="Hyperlink"/>
                 <w:noProof/>
-                <w:lang w:val="en-US"/>
               </w:rPr>
               <w:t>Functional Requirements</w:t>
             </w:r>
@@ -650,7 +571,6 @@
               <w:rPr>
                 <w:rStyle w:val="Hyperlink"/>
                 <w:noProof/>
-                <w:lang w:val="en-US"/>
               </w:rPr>
               <w:t>Use Case Model</w:t>
             </w:r>
@@ -723,7 +643,6 @@
               <w:rPr>
                 <w:rStyle w:val="Hyperlink"/>
                 <w:noProof/>
-                <w:lang w:val="en-US"/>
               </w:rPr>
               <w:t>Use Cases Identification</w:t>
             </w:r>
@@ -796,7 +715,6 @@
               <w:rPr>
                 <w:rStyle w:val="Hyperlink"/>
                 <w:noProof/>
-                <w:lang w:val="en-US"/>
               </w:rPr>
               <w:t>UML Use Case Diagrams</w:t>
             </w:r>
@@ -871,7 +789,6 @@
               <w:rPr>
                 <w:rStyle w:val="Hyperlink"/>
                 <w:noProof/>
-                <w:lang w:val="en-US"/>
               </w:rPr>
               <w:t>Supplementary Specification</w:t>
             </w:r>
@@ -944,7 +861,6 @@
               <w:rPr>
                 <w:rStyle w:val="Hyperlink"/>
                 <w:noProof/>
-                <w:lang w:val="en-US"/>
               </w:rPr>
               <w:t>Non-functional Requirements</w:t>
             </w:r>
@@ -1017,7 +933,6 @@
               <w:rPr>
                 <w:rStyle w:val="Hyperlink"/>
                 <w:noProof/>
-                <w:lang w:val="en-US"/>
               </w:rPr>
               <w:t>Design Constraints</w:t>
             </w:r>
@@ -1092,7 +1007,6 @@
               <w:rPr>
                 <w:rStyle w:val="Hyperlink"/>
                 <w:noProof/>
-                <w:lang w:val="en-US"/>
               </w:rPr>
               <w:t>Glossary</w:t>
             </w:r>
@@ -1167,7 +1081,6 @@
               <w:rPr>
                 <w:rStyle w:val="Hyperlink"/>
                 <w:noProof/>
-                <w:lang w:val="en-US"/>
               </w:rPr>
               <w:t>Deliverable 2</w:t>
             </w:r>
@@ -1242,7 +1155,6 @@
               <w:rPr>
                 <w:rStyle w:val="Hyperlink"/>
                 <w:noProof/>
-                <w:lang w:val="en-US"/>
               </w:rPr>
               <w:t>Domain Model</w:t>
             </w:r>
@@ -1317,7 +1229,6 @@
               <w:rPr>
                 <w:rStyle w:val="Hyperlink"/>
                 <w:noProof/>
-                <w:lang w:val="en-US"/>
               </w:rPr>
               <w:t>Architectural Design</w:t>
             </w:r>
@@ -1390,7 +1301,6 @@
               <w:rPr>
                 <w:rStyle w:val="Hyperlink"/>
                 <w:noProof/>
-                <w:lang w:val="en-US"/>
               </w:rPr>
               <w:t>Conceptual Architecture</w:t>
             </w:r>
@@ -1463,7 +1373,6 @@
               <w:rPr>
                 <w:rStyle w:val="Hyperlink"/>
                 <w:noProof/>
-                <w:lang w:val="en-US"/>
               </w:rPr>
               <w:t>Package Design</w:t>
             </w:r>
@@ -1536,7 +1445,6 @@
               <w:rPr>
                 <w:rStyle w:val="Hyperlink"/>
                 <w:noProof/>
-                <w:lang w:val="en-US"/>
               </w:rPr>
               <w:t>Component and Deployment Diagram</w:t>
             </w:r>
@@ -1611,7 +1519,6 @@
               <w:rPr>
                 <w:rStyle w:val="Hyperlink"/>
                 <w:noProof/>
-                <w:lang w:val="en-US"/>
               </w:rPr>
               <w:t>Deliverable 3</w:t>
             </w:r>
@@ -1686,7 +1593,6 @@
               <w:rPr>
                 <w:rStyle w:val="Hyperlink"/>
                 <w:noProof/>
-                <w:lang w:val="en-US"/>
               </w:rPr>
               <w:t>Design Model</w:t>
             </w:r>
@@ -1759,7 +1665,6 @@
               <w:rPr>
                 <w:rStyle w:val="Hyperlink"/>
                 <w:noProof/>
-                <w:lang w:val="en-US"/>
               </w:rPr>
               <w:t>Dynamic Behavior</w:t>
             </w:r>
@@ -1832,7 +1737,6 @@
               <w:rPr>
                 <w:rStyle w:val="Hyperlink"/>
                 <w:noProof/>
-                <w:lang w:val="en-US"/>
               </w:rPr>
               <w:t>Class Diagram</w:t>
             </w:r>
@@ -1907,7 +1811,6 @@
               <w:rPr>
                 <w:rStyle w:val="Hyperlink"/>
                 <w:noProof/>
-                <w:lang w:val="en-US"/>
               </w:rPr>
               <w:t>Data Model</w:t>
             </w:r>
@@ -1982,7 +1885,6 @@
               <w:rPr>
                 <w:rStyle w:val="Hyperlink"/>
                 <w:noProof/>
-                <w:lang w:val="en-US"/>
               </w:rPr>
               <w:t>System Testing</w:t>
             </w:r>
@@ -2057,7 +1959,6 @@
               <w:rPr>
                 <w:rStyle w:val="Hyperlink"/>
                 <w:noProof/>
-                <w:lang w:val="en-US"/>
               </w:rPr>
               <w:t>Future Improvements</w:t>
             </w:r>
@@ -2132,7 +2033,6 @@
               <w:rPr>
                 <w:rStyle w:val="Hyperlink"/>
                 <w:noProof/>
-                <w:lang w:val="en-US"/>
               </w:rPr>
               <w:t>Conclusion</w:t>
             </w:r>
@@ -2207,7 +2107,6 @@
               <w:rPr>
                 <w:rStyle w:val="Hyperlink"/>
                 <w:noProof/>
-                <w:lang w:val="en-US"/>
               </w:rPr>
               <w:t>Bibliography</w:t>
             </w:r>
@@ -2280,7 +2179,6 @@
         <w:rPr>
           <w:sz w:val="40"/>
           <w:szCs w:val="40"/>
-          <w:lang w:val="en-US"/>
         </w:rPr>
       </w:pPr>
     </w:p>
@@ -2291,7 +2189,6 @@
         <w:rPr>
           <w:sz w:val="40"/>
           <w:szCs w:val="40"/>
-          <w:lang w:val="en-US"/>
         </w:rPr>
       </w:pPr>
     </w:p>
@@ -2302,7 +2199,6 @@
         <w:rPr>
           <w:sz w:val="40"/>
           <w:szCs w:val="40"/>
-          <w:lang w:val="en-US"/>
         </w:rPr>
       </w:pPr>
     </w:p>
@@ -2313,7 +2209,6 @@
         <w:rPr>
           <w:sz w:val="40"/>
           <w:szCs w:val="40"/>
-          <w:lang w:val="en-US"/>
         </w:rPr>
       </w:pPr>
     </w:p>
@@ -2324,7 +2219,6 @@
         <w:rPr>
           <w:sz w:val="40"/>
           <w:szCs w:val="40"/>
-          <w:lang w:val="en-US"/>
         </w:rPr>
       </w:pPr>
     </w:p>
@@ -2335,7 +2229,6 @@
         <w:rPr>
           <w:sz w:val="40"/>
           <w:szCs w:val="40"/>
-          <w:lang w:val="en-US"/>
         </w:rPr>
       </w:pPr>
     </w:p>
@@ -2346,7 +2239,6 @@
         <w:rPr>
           <w:sz w:val="40"/>
           <w:szCs w:val="40"/>
-          <w:lang w:val="en-US"/>
         </w:rPr>
       </w:pPr>
     </w:p>
@@ -2357,22 +2249,15 @@
         <w:rPr>
           <w:sz w:val="40"/>
           <w:szCs w:val="40"/>
-          <w:lang w:val="en-US"/>
         </w:rPr>
       </w:pPr>
     </w:p>
     <w:p>
       <w:pPr>
         <w:pStyle w:val="Titlu1"/>
-        <w:rPr>
-          <w:lang w:val="en-US"/>
-        </w:rPr>
       </w:pPr>
       <w:bookmarkStart w:id="0" w:name="_Toc64843130"/>
       <w:r>
-        <w:rPr>
-          <w:lang w:val="en-US"/>
-        </w:rPr>
         <w:lastRenderedPageBreak/>
         <w:t>Deliverable 1</w:t>
       </w:r>
@@ -2381,85 +2266,44 @@
     <w:p>
       <w:pPr>
         <w:pStyle w:val="Titlu2"/>
-        <w:rPr>
-          <w:lang w:val="en-US"/>
-        </w:rPr>
       </w:pPr>
       <w:bookmarkStart w:id="1" w:name="_Toc64843131"/>
       <w:r>
-        <w:rPr>
-          <w:lang w:val="en-US"/>
-        </w:rPr>
         <w:t>Project Specification</w:t>
       </w:r>
       <w:bookmarkEnd w:id="1"/>
     </w:p>
-    <w:p>
-      <w:pPr>
-        <w:rPr>
-          <w:lang w:val="en-US"/>
-        </w:rPr>
-      </w:pPr>
-    </w:p>
-    <w:p>
-      <w:pPr>
-        <w:rPr>
-          <w:lang w:val="en-US"/>
-        </w:rPr>
-      </w:pPr>
-      <w:r>
-        <w:rPr>
-          <w:lang w:val="en-US"/>
-        </w:rPr>
+    <w:p/>
+    <w:p>
+      <w:r>
         <w:tab/>
         <w:t xml:space="preserve">The (Website Name) website is intended to be used by customers in need of a specific job to be done at their house/apartment by a worker </w:t>
       </w:r>
       <w:proofErr w:type="gramStart"/>
       <w:r>
-        <w:rPr>
-          <w:lang w:val="en-US"/>
-        </w:rPr>
         <w:t>and also</w:t>
       </w:r>
       <w:proofErr w:type="gramEnd"/>
       <w:r>
-        <w:rPr>
-          <w:lang w:val="en-US"/>
-        </w:rPr>
         <w:t xml:space="preserve"> by workers in need of a customer for their work. The fields of work that I thought about </w:t>
       </w:r>
       <w:proofErr w:type="gramStart"/>
       <w:r>
-        <w:rPr>
-          <w:lang w:val="en-US"/>
-        </w:rPr>
         <w:t>are:</w:t>
       </w:r>
       <w:proofErr w:type="gramEnd"/>
       <w:r>
-        <w:rPr>
-          <w:lang w:val="en-US"/>
-        </w:rPr>
         <w:t xml:space="preserve"> Tile Setter, Painter/Decorator, Locksmith, Electrician, Plumber</w:t>
       </w:r>
       <w:r>
-        <w:rPr>
-          <w:lang w:val="en-US"/>
-        </w:rPr>
         <w:t xml:space="preserve"> and more. The (Website Name) primary objective is to facilitate the process of finding a good worker for your desired job </w:t>
       </w:r>
       <w:proofErr w:type="gramStart"/>
       <w:r>
-        <w:rPr>
-          <w:lang w:val="en-US"/>
-        </w:rPr>
         <w:t>and also</w:t>
       </w:r>
       <w:proofErr w:type="gramEnd"/>
       <w:r>
-        <w:rPr>
-          <w:lang w:val="en-US"/>
-        </w:rPr>
         <w:t xml:space="preserve"> finding a good customer for each worker so that this interaction is no more fulfilled by scams and displeasures.</w:t>
       </w:r>
     </w:p>
@@ -2480,182 +2324,88 @@
     <w:p>
       <w:pPr>
         <w:pStyle w:val="Titlu2"/>
-        <w:rPr>
-          <w:lang w:val="en-US"/>
-        </w:rPr>
       </w:pPr>
       <w:bookmarkStart w:id="2" w:name="_Toc64843132"/>
       <w:r>
-        <w:rPr>
-          <w:lang w:val="en-US"/>
-        </w:rPr>
         <w:t>Functional Requirements</w:t>
       </w:r>
       <w:bookmarkEnd w:id="2"/>
     </w:p>
-    <w:p>
-      <w:pPr>
-        <w:rPr>
-          <w:lang w:val="en-US"/>
-        </w:rPr>
-      </w:pPr>
-    </w:p>
-    <w:p>
-      <w:pPr>
-        <w:rPr>
-          <w:lang w:val="en-US"/>
-        </w:rPr>
-      </w:pPr>
-      <w:r>
-        <w:rPr>
-          <w:lang w:val="en-US"/>
-        </w:rPr>
+    <w:p/>
+    <w:p>
+      <w:r>
         <w:tab/>
       </w:r>
       <w:proofErr w:type="gramStart"/>
       <w:r>
-        <w:rPr>
-          <w:lang w:val="en-US"/>
-        </w:rPr>
         <w:t>First of all</w:t>
       </w:r>
       <w:proofErr w:type="gramEnd"/>
       <w:r>
-        <w:rPr>
-          <w:lang w:val="en-US"/>
-        </w:rPr>
         <w:t xml:space="preserve">, the user is given the possibility of registration and login because in order to use all the facilities of the website and to perform actions on it you must have a valid account. However, the administrator already has an </w:t>
       </w:r>
       <w:proofErr w:type="gramStart"/>
       <w:r>
-        <w:rPr>
-          <w:lang w:val="en-US"/>
-        </w:rPr>
         <w:t>account</w:t>
       </w:r>
       <w:proofErr w:type="gramEnd"/>
       <w:r>
-        <w:rPr>
-          <w:lang w:val="en-US"/>
-        </w:rPr>
         <w:t xml:space="preserve"> </w:t>
       </w:r>
       <w:r>
-        <w:rPr>
-          <w:lang w:val="en-US"/>
-        </w:rPr>
         <w:t>and he has a wider control area in which he can operate. There are 3 types of users:</w:t>
       </w:r>
     </w:p>
     <w:p>
-      <w:pPr>
-        <w:rPr>
-          <w:lang w:val="en-US"/>
-        </w:rPr>
-      </w:pPr>
-      <w:r>
-        <w:rPr>
-          <w:lang w:val="en-US"/>
-        </w:rPr>
+      <w:r>
         <w:tab/>
         <w:t>The Customer can register, login, update customer details, find workers, request workers for different jobs, rate the worker after the job is done (or not).</w:t>
       </w:r>
     </w:p>
     <w:p>
-      <w:pPr>
-        <w:rPr>
-          <w:lang w:val="en-US"/>
-        </w:rPr>
-      </w:pPr>
-      <w:r>
-        <w:rPr>
-          <w:lang w:val="en-US"/>
-        </w:rPr>
+      <w:r>
         <w:tab/>
         <w:t>The Worker can register, login, update worker details, find customers, request to do a job for a customer, rate the customers after the job is done (or not).</w:t>
       </w:r>
     </w:p>
     <w:p>
-      <w:pPr>
-        <w:rPr>
-          <w:lang w:val="en-US"/>
-        </w:rPr>
-      </w:pPr>
-      <w:r>
-        <w:rPr>
-          <w:lang w:val="en-US"/>
-        </w:rPr>
+      <w:r>
         <w:tab/>
         <w:t xml:space="preserve">The Administrator can perform modifications related to the </w:t>
       </w:r>
       <w:proofErr w:type="gramStart"/>
       <w:r>
-        <w:rPr>
-          <w:lang w:val="en-US"/>
-        </w:rPr>
         <w:t>databases,</w:t>
       </w:r>
       <w:proofErr w:type="gramEnd"/>
       <w:r>
-        <w:rPr>
-          <w:lang w:val="en-US"/>
-        </w:rPr>
         <w:t xml:space="preserve"> he is a super user.</w:t>
       </w:r>
     </w:p>
     <w:p>
-      <w:pPr>
-        <w:rPr>
-          <w:lang w:val="en-US"/>
-        </w:rPr>
-      </w:pPr>
-      <w:r>
-        <w:rPr>
-          <w:lang w:val="en-US"/>
-        </w:rPr>
+      <w:r>
         <w:tab/>
         <w:t xml:space="preserve">Before any data is stored into the database, it must be verified to meet the required standards in order to have </w:t>
       </w:r>
       <w:proofErr w:type="gramStart"/>
       <w:r>
-        <w:rPr>
-          <w:lang w:val="en-US"/>
-        </w:rPr>
         <w:t>a</w:t>
       </w:r>
       <w:proofErr w:type="gramEnd"/>
       <w:r>
-        <w:rPr>
-          <w:lang w:val="en-US"/>
-        </w:rPr>
         <w:t xml:space="preserve"> easy and clean understanding of it. This verification is done by multiple validators written with great care such that the database cannot be updated until every field of the data has been validated.</w:t>
       </w:r>
     </w:p>
-    <w:p>
-      <w:pPr>
-        <w:rPr>
-          <w:lang w:val="en-US"/>
-        </w:rPr>
-      </w:pPr>
-    </w:p>
+    <w:p/>
     <w:p>
       <w:pPr>
         <w:pStyle w:val="Titlu2"/>
-        <w:rPr>
-          <w:lang w:val="en-US"/>
-        </w:rPr>
       </w:pPr>
       <w:bookmarkStart w:id="3" w:name="_Toc64843133"/>
       <w:r>
-        <w:rPr>
-          <w:lang w:val="en-US"/>
-        </w:rPr>
         <w:t>Use Case Model</w:t>
       </w:r>
       <w:r>
-        <w:rPr>
-          <w:lang w:val="en-US"/>
-        </w:rPr>
         <w:t xml:space="preserve"> 1</w:t>
       </w:r>
       <w:bookmarkEnd w:id="3"/>
@@ -2663,568 +2413,233 @@
     <w:p>
       <w:pPr>
         <w:pStyle w:val="Titlu3"/>
-        <w:rPr>
-          <w:lang w:val="en-US"/>
-        </w:rPr>
       </w:pPr>
       <w:bookmarkStart w:id="4" w:name="_Toc64843134"/>
       <w:r>
-        <w:rPr>
-          <w:lang w:val="en-US"/>
-        </w:rPr>
         <w:t>Use Cases Identification</w:t>
       </w:r>
       <w:bookmarkEnd w:id="4"/>
     </w:p>
-    <w:p>
-      <w:pPr>
-        <w:rPr>
-          <w:lang w:val="en-US"/>
-        </w:rPr>
-      </w:pPr>
-    </w:p>
-    <w:p>
-      <w:pPr>
-        <w:rPr>
-          <w:lang w:val="en-US"/>
-        </w:rPr>
-      </w:pPr>
-      <w:r>
-        <w:rPr>
-          <w:lang w:val="en-US"/>
-        </w:rPr>
+    <w:p/>
+    <w:p>
+      <w:r>
         <w:tab/>
         <w:t>Use-Case: Login</w:t>
       </w:r>
     </w:p>
     <w:p>
-      <w:pPr>
-        <w:rPr>
-          <w:lang w:val="en-US"/>
-        </w:rPr>
-      </w:pPr>
-      <w:r>
-        <w:rPr>
-          <w:lang w:val="en-US"/>
-        </w:rPr>
+      <w:r>
         <w:tab/>
         <w:t xml:space="preserve">Level: </w:t>
       </w:r>
       <w:r>
-        <w:rPr>
-          <w:lang w:val="en-US"/>
-        </w:rPr>
         <w:t xml:space="preserve">Subfunction </w:t>
       </w:r>
     </w:p>
     <w:p>
-      <w:pPr>
-        <w:rPr>
-          <w:lang w:val="en-US"/>
-        </w:rPr>
-      </w:pPr>
-      <w:r>
-        <w:rPr>
-          <w:lang w:val="en-US"/>
-        </w:rPr>
+      <w:r>
         <w:tab/>
         <w:t>Primary Actor: User</w:t>
       </w:r>
     </w:p>
     <w:p>
-      <w:pPr>
-        <w:rPr>
-          <w:lang w:val="en-US"/>
-        </w:rPr>
-      </w:pPr>
-      <w:r>
-        <w:rPr>
-          <w:lang w:val="en-US"/>
-        </w:rPr>
+      <w:r>
         <w:tab/>
         <w:t>Main success scenario: Login successful</w:t>
       </w:r>
     </w:p>
-    <w:p>
-      <w:pPr>
-        <w:rPr>
-          <w:lang w:val="en-US"/>
-        </w:rPr>
-      </w:pPr>
-    </w:p>
-    <w:p>
-      <w:pPr>
-        <w:rPr>
-          <w:lang w:val="en-US"/>
-        </w:rPr>
-      </w:pPr>
-      <w:r>
-        <w:rPr>
-          <w:lang w:val="en-US"/>
-        </w:rPr>
+    <w:p/>
+    <w:p>
+      <w:r>
         <w:tab/>
-      </w:r>
-      <w:r>
-        <w:rPr>
-          <w:lang w:val="en-US"/>
-        </w:rPr>
-        <w:t xml:space="preserve">Use-Case: </w:t>
-      </w:r>
-      <w:r>
-        <w:rPr>
-          <w:lang w:val="en-US"/>
-        </w:rPr>
-        <w:t>Register</w:t>
-      </w:r>
-    </w:p>
-    <w:p>
-      <w:pPr>
-        <w:rPr>
-          <w:lang w:val="en-US"/>
-        </w:rPr>
-      </w:pPr>
-      <w:r>
-        <w:rPr>
-          <w:lang w:val="en-US"/>
-        </w:rPr>
+        <w:t>Use-Case: Register</w:t>
+      </w:r>
+    </w:p>
+    <w:p>
+      <w:r>
         <w:tab/>
         <w:t xml:space="preserve">Level: </w:t>
       </w:r>
       <w:r>
-        <w:rPr>
-          <w:lang w:val="en-US"/>
-        </w:rPr>
         <w:t>User Goal</w:t>
       </w:r>
     </w:p>
     <w:p>
-      <w:pPr>
-        <w:rPr>
-          <w:lang w:val="en-US"/>
-        </w:rPr>
-      </w:pPr>
-      <w:r>
-        <w:rPr>
-          <w:lang w:val="en-US"/>
-        </w:rPr>
+      <w:r>
+        <w:tab/>
+        <w:t>Primary Actor: Customer, Worker</w:t>
+      </w:r>
+    </w:p>
+    <w:p>
+      <w:r>
+        <w:tab/>
+        <w:t xml:space="preserve">Main success scenario: Register </w:t>
+      </w:r>
+      <w:proofErr w:type="gramStart"/>
+      <w:r>
+        <w:t>successful</w:t>
+      </w:r>
+      <w:proofErr w:type="gramEnd"/>
+    </w:p>
+    <w:p/>
+    <w:p>
+      <w:r>
+        <w:tab/>
+        <w:t>Use-Case: Add/Create User</w:t>
+      </w:r>
+    </w:p>
+    <w:p>
+      <w:r>
+        <w:tab/>
+        <w:t>Level: Subfunction</w:t>
+      </w:r>
+    </w:p>
+    <w:p>
+      <w:r>
+        <w:tab/>
+        <w:t>Primary Actor: User</w:t>
+      </w:r>
+    </w:p>
+    <w:p>
+      <w:r>
+        <w:tab/>
+        <w:t>Main success scenario: User successfully added/</w:t>
+      </w:r>
+      <w:proofErr w:type="gramStart"/>
+      <w:r>
+        <w:t>created</w:t>
+      </w:r>
+      <w:proofErr w:type="gramEnd"/>
+    </w:p>
+    <w:p/>
+    <w:p>
+      <w:r>
+        <w:lastRenderedPageBreak/>
+        <w:tab/>
+        <w:t xml:space="preserve">Use-Case: </w:t>
+      </w:r>
+      <w:r>
+        <w:t>Update User</w:t>
+      </w:r>
+    </w:p>
+    <w:p>
+      <w:r>
+        <w:tab/>
+        <w:t xml:space="preserve">Level: </w:t>
+      </w:r>
+      <w:r>
+        <w:t>Subfunction</w:t>
+      </w:r>
+    </w:p>
+    <w:p>
+      <w:r>
         <w:tab/>
         <w:t xml:space="preserve">Primary Actor: </w:t>
       </w:r>
       <w:r>
-        <w:rPr>
-          <w:lang w:val="en-US"/>
-        </w:rPr>
-        <w:t>Customer, Worker</w:t>
-      </w:r>
-    </w:p>
-    <w:p>
-      <w:pPr>
-        <w:rPr>
-          <w:lang w:val="en-US"/>
-        </w:rPr>
-      </w:pPr>
-      <w:r>
-        <w:rPr>
-          <w:lang w:val="en-US"/>
-        </w:rPr>
+        <w:t>User</w:t>
+      </w:r>
+    </w:p>
+    <w:p>
+      <w:r>
         <w:tab/>
         <w:t xml:space="preserve">Main success scenario: </w:t>
       </w:r>
       <w:r>
-        <w:rPr>
-          <w:lang w:val="en-US"/>
-        </w:rPr>
-        <w:t>Register</w:t>
-      </w:r>
-      <w:r>
-        <w:rPr>
-          <w:lang w:val="en-US"/>
-        </w:rPr>
-        <w:t xml:space="preserve"> </w:t>
+        <w:t xml:space="preserve">User successfully </w:t>
       </w:r>
       <w:proofErr w:type="gramStart"/>
       <w:r>
-        <w:rPr>
-          <w:lang w:val="en-US"/>
-        </w:rPr>
-        <w:t>successful</w:t>
+        <w:t>updated</w:t>
       </w:r>
       <w:proofErr w:type="gramEnd"/>
     </w:p>
-    <w:p>
-      <w:pPr>
-        <w:rPr>
-          <w:lang w:val="en-US"/>
-        </w:rPr>
-      </w:pPr>
-    </w:p>
-    <w:p>
-      <w:pPr>
-        <w:rPr>
-          <w:lang w:val="en-US"/>
-        </w:rPr>
-      </w:pPr>
-      <w:r>
-        <w:rPr>
-          <w:lang w:val="en-US"/>
-        </w:rPr>
+    <w:p/>
+    <w:p>
+      <w:r>
         <w:tab/>
-        <w:t>Use-Case: Add/Create User</w:t>
-      </w:r>
-    </w:p>
-    <w:p>
-      <w:pPr>
-        <w:rPr>
-          <w:lang w:val="en-US"/>
-        </w:rPr>
-      </w:pPr>
-      <w:r>
-        <w:rPr>
-          <w:lang w:val="en-US"/>
-        </w:rPr>
+        <w:t>Use-Case: Delete User</w:t>
+      </w:r>
+    </w:p>
+    <w:p>
+      <w:r>
         <w:tab/>
         <w:t>Level: Subfunction</w:t>
       </w:r>
     </w:p>
     <w:p>
-      <w:pPr>
-        <w:rPr>
-          <w:lang w:val="en-US"/>
-        </w:rPr>
-      </w:pPr>
-      <w:r>
-        <w:rPr>
-          <w:lang w:val="en-US"/>
-        </w:rPr>
+      <w:r>
         <w:tab/>
         <w:t>Primary Actor: User</w:t>
       </w:r>
     </w:p>
     <w:p>
-      <w:pPr>
-        <w:rPr>
-          <w:lang w:val="en-US"/>
-        </w:rPr>
-      </w:pPr>
-      <w:r>
-        <w:rPr>
-          <w:lang w:val="en-US"/>
-        </w:rPr>
+      <w:r>
         <w:tab/>
-        <w:t>Main success scenario: User successfully added/</w:t>
+        <w:t xml:space="preserve">Main success scenario: User successfully </w:t>
       </w:r>
       <w:proofErr w:type="gramStart"/>
       <w:r>
-        <w:rPr>
-          <w:lang w:val="en-US"/>
-        </w:rPr>
-        <w:t>created</w:t>
+        <w:t>deleted</w:t>
       </w:r>
       <w:proofErr w:type="gramEnd"/>
     </w:p>
-    <w:p>
-      <w:pPr>
-        <w:rPr>
-          <w:lang w:val="en-US"/>
-        </w:rPr>
-      </w:pPr>
-    </w:p>
-    <w:p>
-      <w:pPr>
-        <w:rPr>
-          <w:lang w:val="en-US"/>
-        </w:rPr>
-      </w:pPr>
-      <w:r>
-        <w:rPr>
-          <w:lang w:val="en-US"/>
-        </w:rPr>
-        <w:lastRenderedPageBreak/>
+    <w:p/>
+    <w:p>
+      <w:r>
         <w:tab/>
       </w:r>
       <w:r>
-        <w:rPr>
-          <w:lang w:val="en-US"/>
-        </w:rPr>
-        <w:t xml:space="preserve">Use-Case: </w:t>
-      </w:r>
-      <w:r>
-        <w:rPr>
-          <w:lang w:val="en-US"/>
-        </w:rPr>
-        <w:t>Update User</w:t>
-      </w:r>
-    </w:p>
-    <w:p>
-      <w:pPr>
-        <w:rPr>
-          <w:lang w:val="en-US"/>
-        </w:rPr>
-      </w:pPr>
-      <w:r>
-        <w:rPr>
-          <w:lang w:val="en-US"/>
-        </w:rPr>
+        <w:t>Use-Case: Find User</w:t>
+      </w:r>
+      <w:r>
+        <w:t>s</w:t>
+      </w:r>
+    </w:p>
+    <w:p>
+      <w:r>
         <w:tab/>
-        <w:t xml:space="preserve">Level: </w:t>
-      </w:r>
-      <w:r>
-        <w:rPr>
-          <w:lang w:val="en-US"/>
-        </w:rPr>
-        <w:t>Subfunction</w:t>
-      </w:r>
-    </w:p>
-    <w:p>
-      <w:pPr>
-        <w:rPr>
-          <w:lang w:val="en-US"/>
-        </w:rPr>
-      </w:pPr>
-      <w:r>
-        <w:rPr>
-          <w:lang w:val="en-US"/>
-        </w:rPr>
+        <w:t>Level: Subfunction</w:t>
+      </w:r>
+    </w:p>
+    <w:p>
+      <w:r>
         <w:tab/>
-        <w:t xml:space="preserve">Primary Actor: </w:t>
-      </w:r>
-      <w:r>
-        <w:rPr>
-          <w:lang w:val="en-US"/>
-        </w:rPr>
-        <w:t>User</w:t>
-      </w:r>
-    </w:p>
-    <w:p>
-      <w:pPr>
-        <w:rPr>
-          <w:lang w:val="en-US"/>
-        </w:rPr>
-      </w:pPr>
-      <w:r>
-        <w:rPr>
-          <w:lang w:val="en-US"/>
-        </w:rPr>
+        <w:t>Primary Actor: User</w:t>
+      </w:r>
+    </w:p>
+    <w:p>
+      <w:r>
         <w:tab/>
         <w:t xml:space="preserve">Main success scenario: </w:t>
       </w:r>
       <w:r>
-        <w:rPr>
-          <w:lang w:val="en-US"/>
-        </w:rPr>
-        <w:t xml:space="preserve">User successfully </w:t>
+        <w:t xml:space="preserve">List of users successfully </w:t>
       </w:r>
       <w:proofErr w:type="gramStart"/>
       <w:r>
-        <w:rPr>
-          <w:lang w:val="en-US"/>
-        </w:rPr>
-        <w:t>updated</w:t>
+        <w:t>returned</w:t>
       </w:r>
       <w:proofErr w:type="gramEnd"/>
     </w:p>
     <w:p>
       <w:pPr>
-        <w:rPr>
-          <w:lang w:val="en-US"/>
-        </w:rPr>
-      </w:pPr>
-    </w:p>
-    <w:p>
-      <w:pPr>
-        <w:rPr>
-          <w:lang w:val="en-US"/>
-        </w:rPr>
-      </w:pPr>
-      <w:r>
-        <w:rPr>
-          <w:lang w:val="en-US"/>
-        </w:rPr>
-        <w:tab/>
-        <w:t xml:space="preserve">Use-Case: </w:t>
-      </w:r>
-      <w:r>
-        <w:rPr>
-          <w:lang w:val="en-US"/>
-        </w:rPr>
-        <w:t>Delete User</w:t>
-      </w:r>
-    </w:p>
-    <w:p>
-      <w:pPr>
-        <w:rPr>
-          <w:lang w:val="en-US"/>
-        </w:rPr>
-      </w:pPr>
-      <w:r>
-        <w:rPr>
-          <w:lang w:val="en-US"/>
-        </w:rPr>
-        <w:tab/>
-        <w:t>Level: Subfunction</w:t>
-      </w:r>
-    </w:p>
-    <w:p>
-      <w:pPr>
-        <w:rPr>
-          <w:lang w:val="en-US"/>
-        </w:rPr>
-      </w:pPr>
-      <w:r>
-        <w:rPr>
-          <w:lang w:val="en-US"/>
-        </w:rPr>
-        <w:tab/>
-        <w:t>Primary Actor: User</w:t>
-      </w:r>
-    </w:p>
-    <w:p>
-      <w:pPr>
-        <w:rPr>
-          <w:lang w:val="en-US"/>
-        </w:rPr>
-      </w:pPr>
-      <w:r>
-        <w:rPr>
-          <w:lang w:val="en-US"/>
-        </w:rPr>
-        <w:tab/>
-        <w:t xml:space="preserve">Main success scenario: User successfully </w:t>
-      </w:r>
-      <w:proofErr w:type="gramStart"/>
-      <w:r>
-        <w:rPr>
-          <w:lang w:val="en-US"/>
-        </w:rPr>
-        <w:t>deleted</w:t>
-      </w:r>
-      <w:proofErr w:type="gramEnd"/>
-    </w:p>
-    <w:p>
-      <w:pPr>
-        <w:rPr>
-          <w:lang w:val="en-US"/>
-        </w:rPr>
-      </w:pPr>
-    </w:p>
-    <w:p>
-      <w:pPr>
-        <w:rPr>
-          <w:lang w:val="en-US"/>
-        </w:rPr>
-      </w:pPr>
-      <w:r>
-        <w:rPr>
-          <w:lang w:val="en-US"/>
-        </w:rPr>
-        <w:tab/>
-      </w:r>
-      <w:r>
-        <w:rPr>
-          <w:lang w:val="en-US"/>
-        </w:rPr>
-        <w:t>Use-Case:</w:t>
-      </w:r>
-      <w:r>
-        <w:rPr>
-          <w:lang w:val="en-US"/>
-        </w:rPr>
-        <w:t xml:space="preserve"> Find User</w:t>
-      </w:r>
-      <w:r>
-        <w:rPr>
-          <w:lang w:val="en-US"/>
-        </w:rPr>
-        <w:t>s</w:t>
-      </w:r>
-    </w:p>
-    <w:p>
-      <w:pPr>
-        <w:rPr>
-          <w:lang w:val="en-US"/>
-        </w:rPr>
-      </w:pPr>
-      <w:r>
-        <w:rPr>
-          <w:lang w:val="en-US"/>
-        </w:rPr>
-        <w:tab/>
-        <w:t>Level: Subfunction</w:t>
-      </w:r>
-    </w:p>
-    <w:p>
-      <w:pPr>
-        <w:rPr>
-          <w:lang w:val="en-US"/>
-        </w:rPr>
-      </w:pPr>
-      <w:r>
-        <w:rPr>
-          <w:lang w:val="en-US"/>
-        </w:rPr>
-        <w:tab/>
-        <w:t>Primary Actor: User</w:t>
-      </w:r>
-    </w:p>
-    <w:p>
-      <w:pPr>
-        <w:rPr>
-          <w:lang w:val="en-US"/>
-        </w:rPr>
-      </w:pPr>
-      <w:r>
-        <w:rPr>
-          <w:lang w:val="en-US"/>
-        </w:rPr>
-        <w:tab/>
-        <w:t xml:space="preserve">Main success scenario: </w:t>
-      </w:r>
-      <w:r>
-        <w:rPr>
-          <w:lang w:val="en-US"/>
-        </w:rPr>
-        <w:t xml:space="preserve">List of users successfully </w:t>
-      </w:r>
-      <w:proofErr w:type="gramStart"/>
-      <w:r>
-        <w:rPr>
-          <w:lang w:val="en-US"/>
-        </w:rPr>
-        <w:t>returned</w:t>
-      </w:r>
-      <w:proofErr w:type="gramEnd"/>
-    </w:p>
-    <w:p>
-      <w:pPr>
         <w:pStyle w:val="Titlu3"/>
-        <w:rPr>
-          <w:lang w:val="en-US"/>
-        </w:rPr>
       </w:pPr>
     </w:p>
     <w:p>
       <w:pPr>
         <w:pStyle w:val="Titlu3"/>
-        <w:rPr>
-          <w:lang w:val="en-US"/>
-        </w:rPr>
-      </w:pPr>
-      <w:r>
-        <w:rPr>
-          <w:lang w:val="en-US"/>
-        </w:rPr>
+      </w:pPr>
+      <w:r>
         <w:t xml:space="preserve">UML </w:t>
       </w:r>
       <w:r>
-        <w:rPr>
-          <w:lang w:val="en-US"/>
-        </w:rPr>
         <w:t>Use Case Diagrams</w:t>
       </w:r>
       <w:r>
         <w:rPr>
           <w:noProof/>
-          <w:lang w:val="en-US"/>
         </w:rPr>
         <w:drawing>
           <wp:anchor distT="0" distB="0" distL="114300" distR="114300" simplePos="0" relativeHeight="251658240" behindDoc="0" locked="0" layoutInCell="1" allowOverlap="1" wp14:anchorId="3A631E56" wp14:editId="31A34154">
@@ -3295,15 +2710,9 @@
     <w:p>
       <w:pPr>
         <w:pStyle w:val="Titlu2"/>
-        <w:rPr>
-          <w:lang w:val="en-US"/>
-        </w:rPr>
       </w:pPr>
       <w:bookmarkStart w:id="5" w:name="_Toc64843136"/>
       <w:r>
-        <w:rPr>
-          <w:lang w:val="en-US"/>
-        </w:rPr>
         <w:lastRenderedPageBreak/>
         <w:t>Supplementary Specification</w:t>
       </w:r>
@@ -3312,15 +2721,9 @@
     <w:p>
       <w:pPr>
         <w:pStyle w:val="Titlu3"/>
-        <w:rPr>
-          <w:lang w:val="en-US"/>
-        </w:rPr>
       </w:pPr>
       <w:bookmarkStart w:id="6" w:name="_Toc64843137"/>
       <w:r>
-        <w:rPr>
-          <w:lang w:val="en-US"/>
-        </w:rPr>
         <w:t>Non-functional Requirements</w:t>
       </w:r>
       <w:bookmarkEnd w:id="6"/>
@@ -3328,27 +2731,15 @@
     <w:p>
       <w:pPr>
         <w:spacing w:line="276" w:lineRule="auto"/>
-        <w:rPr>
-          <w:lang w:val="en-US"/>
-        </w:rPr>
-      </w:pPr>
-      <w:r>
-        <w:rPr>
-          <w:lang w:val="en-US"/>
-        </w:rPr>
+      </w:pPr>
+      <w:r>
         <w:tab/>
         <w:t>Reliability is an important non-functional requirement that refers to a system’s ability to perform its intended functions consistently, without errors or failures. In my project, I took this into consideration by rigorously testing each component in multiple scenarios. This approach ensured that the system not only performed its intended functions successfully, but also gracefully handled cases where unexpected data or requests were encountered. To achieve this, I created specific exceptions</w:t>
       </w:r>
       <w:r>
-        <w:rPr>
-          <w:lang w:val="en-US"/>
-        </w:rPr>
         <w:t xml:space="preserve"> within the application and implemented control flows to handle them effectively.</w:t>
       </w:r>
       <w:r>
-        <w:rPr>
-          <w:lang w:val="en-US"/>
-        </w:rPr>
         <w:t xml:space="preserve"> (Reliability)</w:t>
       </w:r>
     </w:p>
@@ -3359,7 +2750,6 @@
         <w:jc w:val="both"/>
         <w:rPr>
           <w:rFonts w:ascii="Calibri" w:hAnsi="Calibri" w:cs="Calibri"/>
-          <w:lang w:val="en-US"/>
         </w:rPr>
       </w:pPr>
       <w:r>
@@ -3371,7 +2761,6 @@
       <w:r>
         <w:rPr>
           <w:rFonts w:ascii="Calibri" w:hAnsi="Calibri" w:cs="Calibri"/>
-          <w:lang w:val="en-US"/>
         </w:rPr>
         <w:t xml:space="preserve"> (Usability)</w:t>
       </w:r>
@@ -3383,7 +2772,6 @@
         <w:jc w:val="both"/>
         <w:rPr>
           <w:rFonts w:ascii="Calibri" w:hAnsi="Calibri" w:cs="Calibri"/>
-          <w:lang w:val="en-US"/>
         </w:rPr>
       </w:pPr>
       <w:r>
@@ -3395,7 +2783,6 @@
       <w:r>
         <w:rPr>
           <w:rFonts w:ascii="Calibri" w:hAnsi="Calibri" w:cs="Calibri"/>
-          <w:lang w:val="en-US"/>
         </w:rPr>
         <w:t xml:space="preserve"> (Maintainability)</w:t>
       </w:r>
@@ -3407,7 +2794,6 @@
         <w:jc w:val="both"/>
         <w:rPr>
           <w:rFonts w:ascii="Calibri" w:hAnsi="Calibri" w:cs="Calibri"/>
-          <w:lang w:val="en-US"/>
         </w:rPr>
       </w:pPr>
       <w:r>
@@ -3419,7 +2805,6 @@
       <w:r>
         <w:rPr>
           <w:rFonts w:ascii="Calibri" w:hAnsi="Calibri" w:cs="Calibri"/>
-          <w:lang w:val="en-US"/>
         </w:rPr>
         <w:t xml:space="preserve"> (Performance)</w:t>
       </w:r>
@@ -3443,36 +2828,18 @@
       </w:r>
       <w:proofErr w:type="gramEnd"/>
     </w:p>
-    <w:p>
-      <w:pPr>
-        <w:rPr>
-          <w:lang w:val="en-US"/>
-        </w:rPr>
-      </w:pPr>
-    </w:p>
+    <w:p/>
     <w:p>
       <w:pPr>
         <w:pStyle w:val="Titlu3"/>
-        <w:rPr>
-          <w:lang w:val="en-US"/>
-        </w:rPr>
       </w:pPr>
       <w:bookmarkStart w:id="7" w:name="_Toc64843138"/>
       <w:r>
-        <w:rPr>
-          <w:lang w:val="en-US"/>
-        </w:rPr>
         <w:t>Design Constraints</w:t>
       </w:r>
       <w:bookmarkEnd w:id="7"/>
     </w:p>
-    <w:p>
-      <w:pPr>
-        <w:rPr>
-          <w:lang w:val="en-US"/>
-        </w:rPr>
-      </w:pPr>
-    </w:p>
+    <w:p/>
     <w:p>
       <w:pPr>
         <w:spacing w:line="276" w:lineRule="auto"/>
@@ -3549,26 +2916,14 @@
     <w:p>
       <w:pPr>
         <w:pStyle w:val="Titlu2"/>
-        <w:rPr>
-          <w:lang w:val="en-US"/>
-        </w:rPr>
       </w:pPr>
       <w:bookmarkStart w:id="8" w:name="_Toc64843139"/>
       <w:r>
-        <w:rPr>
-          <w:lang w:val="en-US"/>
-        </w:rPr>
         <w:t>Glossary</w:t>
       </w:r>
       <w:bookmarkEnd w:id="8"/>
     </w:p>
-    <w:p>
-      <w:pPr>
-        <w:rPr>
-          <w:lang w:val="en-US"/>
-        </w:rPr>
-      </w:pPr>
-    </w:p>
+    <w:p/>
     <w:p>
       <w:pPr>
         <w:spacing w:line="276" w:lineRule="auto"/>
@@ -3581,7 +2936,6 @@
       <w:r>
         <w:rPr>
           <w:rFonts w:cstheme="minorHAnsi"/>
-          <w:lang w:val="en-US"/>
         </w:rPr>
         <w:t xml:space="preserve">1. </w:t>
       </w:r>
@@ -3599,13 +2953,11 @@
         <w:jc w:val="both"/>
         <w:rPr>
           <w:rFonts w:cstheme="minorHAnsi"/>
-          <w:lang w:val="en-US"/>
         </w:rPr>
       </w:pPr>
       <w:r>
         <w:rPr>
           <w:rFonts w:cstheme="minorHAnsi"/>
-          <w:lang w:val="en-US"/>
         </w:rPr>
         <w:t>2. Customer: A user with normal privileges who is searching for a suitable worker to do a desired job/work.</w:t>
       </w:r>
@@ -3617,13 +2969,11 @@
         <w:jc w:val="both"/>
         <w:rPr>
           <w:rFonts w:cstheme="minorHAnsi"/>
-          <w:lang w:val="en-US"/>
         </w:rPr>
       </w:pPr>
       <w:r>
         <w:rPr>
           <w:rFonts w:cstheme="minorHAnsi"/>
-          <w:lang w:val="en-US"/>
         </w:rPr>
         <w:t>3. Worker: A user with normal privileges who waits to be contacted by a customer or he can as well be searching for a customer to work for.</w:t>
       </w:r>
@@ -3640,14 +2990,12 @@
       <w:r>
         <w:rPr>
           <w:rFonts w:cstheme="minorHAnsi"/>
-          <w:lang w:val="en-US"/>
         </w:rPr>
         <w:t>4</w:t>
       </w:r>
       <w:r>
         <w:rPr>
           <w:rFonts w:cstheme="minorHAnsi"/>
-          <w:lang w:val="en-US"/>
         </w:rPr>
         <w:t xml:space="preserve">. </w:t>
       </w:r>
@@ -3670,14 +3018,12 @@
       <w:r>
         <w:rPr>
           <w:rFonts w:cstheme="minorHAnsi"/>
-          <w:lang w:val="en-US"/>
         </w:rPr>
         <w:t>5</w:t>
       </w:r>
       <w:r>
         <w:rPr>
           <w:rFonts w:cstheme="minorHAnsi"/>
-          <w:lang w:val="en-US"/>
         </w:rPr>
         <w:t xml:space="preserve">. </w:t>
       </w:r>
@@ -3700,14 +3046,12 @@
       <w:r>
         <w:rPr>
           <w:rFonts w:cstheme="minorHAnsi"/>
-          <w:lang w:val="en-US"/>
         </w:rPr>
         <w:t>6</w:t>
       </w:r>
       <w:r>
         <w:rPr>
           <w:rFonts w:cstheme="minorHAnsi"/>
-          <w:lang w:val="en-US"/>
         </w:rPr>
         <w:t xml:space="preserve">. </w:t>
       </w:r>
@@ -3730,14 +3074,12 @@
       <w:r>
         <w:rPr>
           <w:rFonts w:cstheme="minorHAnsi"/>
-          <w:lang w:val="en-US"/>
         </w:rPr>
         <w:t>7</w:t>
       </w:r>
       <w:r>
         <w:rPr>
           <w:rFonts w:cstheme="minorHAnsi"/>
-          <w:lang w:val="en-US"/>
         </w:rPr>
         <w:t xml:space="preserve">. </w:t>
       </w:r>
@@ -3760,14 +3102,12 @@
       <w:r>
         <w:rPr>
           <w:rFonts w:cstheme="minorHAnsi"/>
-          <w:lang w:val="en-US"/>
         </w:rPr>
         <w:t>8</w:t>
       </w:r>
       <w:r>
         <w:rPr>
           <w:rFonts w:cstheme="minorHAnsi"/>
-          <w:lang w:val="en-US"/>
         </w:rPr>
         <w:t xml:space="preserve">. </w:t>
       </w:r>
@@ -3798,15 +3138,9 @@
     <w:p>
       <w:pPr>
         <w:pStyle w:val="Titlu1"/>
-        <w:rPr>
-          <w:lang w:val="en-US"/>
-        </w:rPr>
       </w:pPr>
       <w:bookmarkStart w:id="9" w:name="_Toc64843140"/>
       <w:r>
-        <w:rPr>
-          <w:lang w:val="en-US"/>
-        </w:rPr>
         <w:t>Deliverable 2</w:t>
       </w:r>
       <w:bookmarkEnd w:id="9"/>
@@ -3814,421 +3148,619 @@
     <w:p>
       <w:pPr>
         <w:pStyle w:val="Titlu2"/>
-        <w:rPr>
-          <w:lang w:val="en-US"/>
-        </w:rPr>
       </w:pPr>
       <w:bookmarkStart w:id="10" w:name="_Toc64843141"/>
       <w:r>
-        <w:rPr>
-          <w:lang w:val="en-US"/>
-        </w:rPr>
         <w:t>Domain Model</w:t>
       </w:r>
       <w:bookmarkEnd w:id="10"/>
     </w:p>
+    <w:p/>
+    <w:p>
+      <w:pPr>
+        <w:pStyle w:val="Listparagraf"/>
+        <w:numPr>
+          <w:ilvl w:val="0"/>
+          <w:numId w:val="2"/>
+        </w:numPr>
+      </w:pPr>
+      <w:r>
+        <w:t>Name: User</w:t>
+      </w:r>
+    </w:p>
+    <w:p>
+      <w:pPr>
+        <w:pStyle w:val="Listparagraf"/>
+        <w:ind w:left="1080"/>
+      </w:pPr>
+      <w:r>
+        <w:t xml:space="preserve">Attributes: id | </w:t>
+      </w:r>
+      <w:proofErr w:type="spellStart"/>
+      <w:r>
+        <w:t>firstName</w:t>
+      </w:r>
+      <w:proofErr w:type="spellEnd"/>
+      <w:r>
+        <w:t xml:space="preserve"> | </w:t>
+      </w:r>
+      <w:proofErr w:type="spellStart"/>
+      <w:r>
+        <w:t>lastName</w:t>
+      </w:r>
+      <w:proofErr w:type="spellEnd"/>
+      <w:r>
+        <w:t xml:space="preserve"> | email | </w:t>
+      </w:r>
+      <w:proofErr w:type="spellStart"/>
+      <w:r>
+        <w:t>phoneNumber</w:t>
+      </w:r>
+      <w:proofErr w:type="spellEnd"/>
+      <w:r>
+        <w:t xml:space="preserve"> | age</w:t>
+      </w:r>
+    </w:p>
+    <w:p>
+      <w:pPr>
+        <w:pStyle w:val="Listparagraf"/>
+        <w:ind w:left="1080"/>
+      </w:pPr>
+      <w:r>
+        <w:t>Associations: abstract parent class</w:t>
+      </w:r>
+    </w:p>
+    <w:p/>
+    <w:p>
+      <w:pPr>
+        <w:pStyle w:val="Listparagraf"/>
+        <w:numPr>
+          <w:ilvl w:val="0"/>
+          <w:numId w:val="2"/>
+        </w:numPr>
+      </w:pPr>
+      <w:r>
+        <w:t>Name: Customer</w:t>
+      </w:r>
+    </w:p>
+    <w:p>
+      <w:pPr>
+        <w:pStyle w:val="Listparagraf"/>
+        <w:ind w:left="1080"/>
+      </w:pPr>
+      <w:r>
+        <w:t>Attributes: workers | [User attributes]</w:t>
+      </w:r>
+    </w:p>
+    <w:p>
+      <w:pPr>
+        <w:pStyle w:val="Listparagraf"/>
+        <w:ind w:left="1080"/>
+      </w:pPr>
+      <w:r>
+        <w:t>Associations: a customer</w:t>
+      </w:r>
+    </w:p>
+    <w:p>
+      <w:pPr>
+        <w:pStyle w:val="Listparagraf"/>
+        <w:ind w:left="1080"/>
+      </w:pPr>
+    </w:p>
+    <w:p>
+      <w:pPr>
+        <w:pStyle w:val="Listparagraf"/>
+        <w:numPr>
+          <w:ilvl w:val="0"/>
+          <w:numId w:val="2"/>
+        </w:numPr>
+      </w:pPr>
+      <w:r>
+        <w:t>Name: Worker</w:t>
+      </w:r>
+    </w:p>
+    <w:p>
+      <w:pPr>
+        <w:pStyle w:val="Listparagraf"/>
+        <w:ind w:left="1080"/>
+      </w:pPr>
+      <w:r>
+        <w:t>Attributes: job | customer | [User attributes]</w:t>
+      </w:r>
+    </w:p>
+    <w:p>
+      <w:pPr>
+        <w:pStyle w:val="Listparagraf"/>
+        <w:ind w:left="1080"/>
+      </w:pPr>
+      <w:r>
+        <w:t xml:space="preserve">Associations: a worker </w:t>
+      </w:r>
+    </w:p>
+    <w:p>
+      <w:pPr>
+        <w:pStyle w:val="Listparagraf"/>
+        <w:ind w:left="1080"/>
+      </w:pPr>
+    </w:p>
+    <w:p>
+      <w:pPr>
+        <w:pStyle w:val="Titlu2"/>
+      </w:pPr>
+      <w:bookmarkStart w:id="11" w:name="_Toc64843142"/>
+      <w:r>
+        <w:lastRenderedPageBreak/>
+        <w:t>Architectural Design</w:t>
+      </w:r>
+      <w:bookmarkEnd w:id="11"/>
+    </w:p>
+    <w:p>
+      <w:pPr>
+        <w:pStyle w:val="Titlu3"/>
+      </w:pPr>
+      <w:bookmarkStart w:id="12" w:name="_Toc64843143"/>
+      <w:r>
+        <w:t>Conceptual Architecture</w:t>
+      </w:r>
+      <w:bookmarkEnd w:id="12"/>
+    </w:p>
     <w:p>
       <w:pPr>
         <w:pStyle w:val="InfoBlue"/>
       </w:pPr>
       <w:r>
-        <w:t>[Define the domain model and create the conceptual class diagrams]</w:t>
-      </w:r>
-    </w:p>
-    <w:p>
-      <w:pPr>
-        <w:rPr>
-          <w:lang w:val="en-US"/>
-        </w:rPr>
-      </w:pPr>
+        <w:rPr>
+          <w:noProof/>
+        </w:rPr>
+        <w:drawing>
+          <wp:anchor distT="0" distB="0" distL="114300" distR="114300" simplePos="0" relativeHeight="251659264" behindDoc="0" locked="0" layoutInCell="1" allowOverlap="1" wp14:anchorId="0A3CBAA5" wp14:editId="59B9690E">
+            <wp:simplePos x="0" y="0"/>
+            <wp:positionH relativeFrom="margin">
+              <wp:align>left</wp:align>
+            </wp:positionH>
+            <wp:positionV relativeFrom="paragraph">
+              <wp:posOffset>234950</wp:posOffset>
+            </wp:positionV>
+            <wp:extent cx="5727700" cy="3970020"/>
+            <wp:effectExtent l="0" t="0" r="6350" b="0"/>
+            <wp:wrapThrough wrapText="bothSides">
+              <wp:wrapPolygon edited="0">
+                <wp:start x="0" y="0"/>
+                <wp:lineTo x="0" y="21455"/>
+                <wp:lineTo x="21552" y="21455"/>
+                <wp:lineTo x="21552" y="0"/>
+                <wp:lineTo x="0" y="0"/>
+              </wp:wrapPolygon>
+            </wp:wrapThrough>
+            <wp:docPr id="1" name="Imagine 1" descr="O imagine care conține diagramă&#10;&#10;Descriere generată automat"/>
+            <wp:cNvGraphicFramePr>
+              <a:graphicFrameLocks xmlns:a="http://schemas.openxmlformats.org/drawingml/2006/main" noChangeAspect="1"/>
+            </wp:cNvGraphicFramePr>
+            <a:graphic xmlns:a="http://schemas.openxmlformats.org/drawingml/2006/main">
+              <a:graphicData uri="http://schemas.openxmlformats.org/drawingml/2006/picture">
+                <pic:pic xmlns:pic="http://schemas.openxmlformats.org/drawingml/2006/picture">
+                  <pic:nvPicPr>
+                    <pic:cNvPr id="1" name="Imagine 1" descr="O imagine care conține diagramă&#10;&#10;Descriere generată automat"/>
+                    <pic:cNvPicPr/>
+                  </pic:nvPicPr>
+                  <pic:blipFill>
+                    <a:blip r:embed="rId13">
+                      <a:extLst>
+                        <a:ext uri="{28A0092B-C50C-407E-A947-70E740481C1C}">
+                          <a14:useLocalDpi xmlns:a14="http://schemas.microsoft.com/office/drawing/2010/main" val="0"/>
+                        </a:ext>
+                      </a:extLst>
+                    </a:blip>
+                    <a:stretch>
+                      <a:fillRect/>
+                    </a:stretch>
+                  </pic:blipFill>
+                  <pic:spPr>
+                    <a:xfrm>
+                      <a:off x="0" y="0"/>
+                      <a:ext cx="5727700" cy="3970020"/>
+                    </a:xfrm>
+                    <a:prstGeom prst="rect">
+                      <a:avLst/>
+                    </a:prstGeom>
+                  </pic:spPr>
+                </pic:pic>
+              </a:graphicData>
+            </a:graphic>
+          </wp:anchor>
+        </w:drawing>
+      </w:r>
+    </w:p>
+    <w:p>
+      <w:r>
+        <w:tab/>
+        <w:t xml:space="preserve">The architectural style used for the system is REST (Representational State Transfer) and the architectural pattern is MVC (Model-View-Controller). </w:t>
+      </w:r>
+    </w:p>
+    <w:p/>
+    <w:p>
+      <w:r>
+        <w:tab/>
+        <w:t xml:space="preserve">The REST architectural style is well suited for designing web-based systems that are scalable, flexible, and easy to integrate with other systems and services. REST defines a set </w:t>
+      </w:r>
+      <w:proofErr w:type="spellStart"/>
+      <w:r>
+        <w:t>f</w:t>
+      </w:r>
+      <w:proofErr w:type="spellEnd"/>
+      <w:r>
+        <w:t xml:space="preserve"> constraints and principles for creating stateless, client-server systems that communicate using a uniform interface.</w:t>
+      </w:r>
+    </w:p>
+    <w:p/>
+    <w:p>
+      <w:r>
+        <w:tab/>
+        <w:t>The MVC pattern is a widely used pattern in web development that separates the application into three main components: the Model, the View and the Controller. The Model represents the data and the business logic of the application, the View represents the user interface, and the Controller handles user input and updates the Model and View accordingly.</w:t>
+      </w:r>
+    </w:p>
+    <w:p>
+      <w:r>
+        <w:tab/>
+      </w:r>
+    </w:p>
+    <w:p>
+      <w:pPr>
+        <w:ind w:firstLine="720"/>
+      </w:pPr>
+      <w:r>
+        <w:t xml:space="preserve">In the case of my application, the REST architecture is used to create a set of resources that can be accessed and manipulated using HTTP requests. For example, the system has resources for tracking the progress made by users. Clients can access these resources </w:t>
+      </w:r>
+      <w:r>
+        <w:t>using</w:t>
+      </w:r>
+      <w:r>
+        <w:t xml:space="preserve"> HTTP requests, and the server can respond with the appropriate representations of the resources.</w:t>
+      </w:r>
+    </w:p>
+    <w:p>
+      <w:pPr>
+        <w:ind w:firstLine="720"/>
+      </w:pPr>
+    </w:p>
+    <w:p>
+      <w:pPr>
+        <w:ind w:firstLine="720"/>
+      </w:pPr>
+    </w:p>
+    <w:p>
+      <w:pPr>
+        <w:pStyle w:val="Titlu3"/>
+      </w:pPr>
+      <w:bookmarkStart w:id="13" w:name="_Toc64843144"/>
+      <w:r>
+        <w:lastRenderedPageBreak/>
+        <w:t>Package Design</w:t>
+      </w:r>
+      <w:bookmarkEnd w:id="13"/>
+      <w:r>
+        <w:t xml:space="preserve"> </w:t>
+      </w:r>
+    </w:p>
+    <w:p/>
+    <w:p>
+      <w:pPr>
+        <w:pStyle w:val="Corptext"/>
+      </w:pPr>
+      <w:r>
+        <w:rPr>
+          <w:noProof/>
+        </w:rPr>
+        <w:drawing>
+          <wp:anchor distT="0" distB="0" distL="114300" distR="114300" simplePos="0" relativeHeight="251660288" behindDoc="0" locked="0" layoutInCell="1" allowOverlap="1" wp14:anchorId="1095DA44" wp14:editId="6448F11F">
+            <wp:simplePos x="0" y="0"/>
+            <wp:positionH relativeFrom="margin">
+              <wp:align>center</wp:align>
+            </wp:positionH>
+            <wp:positionV relativeFrom="paragraph">
+              <wp:posOffset>75565</wp:posOffset>
+            </wp:positionV>
+            <wp:extent cx="4648200" cy="8392160"/>
+            <wp:effectExtent l="0" t="0" r="0" b="8890"/>
+            <wp:wrapThrough wrapText="bothSides">
+              <wp:wrapPolygon edited="0">
+                <wp:start x="0" y="0"/>
+                <wp:lineTo x="0" y="21574"/>
+                <wp:lineTo x="21511" y="21574"/>
+                <wp:lineTo x="21511" y="0"/>
+                <wp:lineTo x="0" y="0"/>
+              </wp:wrapPolygon>
+            </wp:wrapThrough>
+            <wp:docPr id="4" name="Imagine 4" descr="O imagine care conține diagramă&#10;&#10;Descriere generată automat"/>
+            <wp:cNvGraphicFramePr>
+              <a:graphicFrameLocks xmlns:a="http://schemas.openxmlformats.org/drawingml/2006/main" noChangeAspect="1"/>
+            </wp:cNvGraphicFramePr>
+            <a:graphic xmlns:a="http://schemas.openxmlformats.org/drawingml/2006/main">
+              <a:graphicData uri="http://schemas.openxmlformats.org/drawingml/2006/picture">
+                <pic:pic xmlns:pic="http://schemas.openxmlformats.org/drawingml/2006/picture">
+                  <pic:nvPicPr>
+                    <pic:cNvPr id="4" name="Imagine 4" descr="O imagine care conține diagramă&#10;&#10;Descriere generată automat"/>
+                    <pic:cNvPicPr/>
+                  </pic:nvPicPr>
+                  <pic:blipFill>
+                    <a:blip r:embed="rId14">
+                      <a:extLst>
+                        <a:ext uri="{28A0092B-C50C-407E-A947-70E740481C1C}">
+                          <a14:useLocalDpi xmlns:a14="http://schemas.microsoft.com/office/drawing/2010/main" val="0"/>
+                        </a:ext>
+                      </a:extLst>
+                    </a:blip>
+                    <a:stretch>
+                      <a:fillRect/>
+                    </a:stretch>
+                  </pic:blipFill>
+                  <pic:spPr>
+                    <a:xfrm>
+                      <a:off x="0" y="0"/>
+                      <a:ext cx="4648200" cy="8392160"/>
+                    </a:xfrm>
+                    <a:prstGeom prst="rect">
+                      <a:avLst/>
+                    </a:prstGeom>
+                  </pic:spPr>
+                </pic:pic>
+              </a:graphicData>
+            </a:graphic>
+            <wp14:sizeRelH relativeFrom="margin">
+              <wp14:pctWidth>0</wp14:pctWidth>
+            </wp14:sizeRelH>
+          </wp:anchor>
+        </w:drawing>
+      </w:r>
+    </w:p>
+    <w:p>
+      <w:pPr>
+        <w:pStyle w:val="Titlu3"/>
+      </w:pPr>
+      <w:bookmarkStart w:id="14" w:name="_Toc64843145"/>
+      <w:r>
+        <w:rPr>
+          <w:noProof/>
+        </w:rPr>
+        <w:lastRenderedPageBreak/>
+        <w:drawing>
+          <wp:anchor distT="0" distB="0" distL="114300" distR="114300" simplePos="0" relativeHeight="251661312" behindDoc="0" locked="0" layoutInCell="1" allowOverlap="1" wp14:anchorId="1D79A8CE" wp14:editId="13A1821A">
+            <wp:simplePos x="0" y="0"/>
+            <wp:positionH relativeFrom="column">
+              <wp:posOffset>190500</wp:posOffset>
+            </wp:positionH>
+            <wp:positionV relativeFrom="paragraph">
+              <wp:posOffset>371475</wp:posOffset>
+            </wp:positionV>
+            <wp:extent cx="5727700" cy="4865370"/>
+            <wp:effectExtent l="0" t="0" r="6350" b="0"/>
+            <wp:wrapThrough wrapText="bothSides">
+              <wp:wrapPolygon edited="0">
+                <wp:start x="0" y="0"/>
+                <wp:lineTo x="0" y="21482"/>
+                <wp:lineTo x="21552" y="21482"/>
+                <wp:lineTo x="21552" y="0"/>
+                <wp:lineTo x="0" y="0"/>
+              </wp:wrapPolygon>
+            </wp:wrapThrough>
+            <wp:docPr id="5" name="Imagine 5" descr="O imagine care conține diagramă&#10;&#10;Descriere generată automat"/>
+            <wp:cNvGraphicFramePr>
+              <a:graphicFrameLocks xmlns:a="http://schemas.openxmlformats.org/drawingml/2006/main" noChangeAspect="1"/>
+            </wp:cNvGraphicFramePr>
+            <a:graphic xmlns:a="http://schemas.openxmlformats.org/drawingml/2006/main">
+              <a:graphicData uri="http://schemas.openxmlformats.org/drawingml/2006/picture">
+                <pic:pic xmlns:pic="http://schemas.openxmlformats.org/drawingml/2006/picture">
+                  <pic:nvPicPr>
+                    <pic:cNvPr id="5" name="Imagine 5" descr="O imagine care conține diagramă&#10;&#10;Descriere generată automat"/>
+                    <pic:cNvPicPr/>
+                  </pic:nvPicPr>
+                  <pic:blipFill>
+                    <a:blip r:embed="rId15">
+                      <a:extLst>
+                        <a:ext uri="{28A0092B-C50C-407E-A947-70E740481C1C}">
+                          <a14:useLocalDpi xmlns:a14="http://schemas.microsoft.com/office/drawing/2010/main" val="0"/>
+                        </a:ext>
+                      </a:extLst>
+                    </a:blip>
+                    <a:stretch>
+                      <a:fillRect/>
+                    </a:stretch>
+                  </pic:blipFill>
+                  <pic:spPr>
+                    <a:xfrm>
+                      <a:off x="0" y="0"/>
+                      <a:ext cx="5727700" cy="4865370"/>
+                    </a:xfrm>
+                    <a:prstGeom prst="rect">
+                      <a:avLst/>
+                    </a:prstGeom>
+                  </pic:spPr>
+                </pic:pic>
+              </a:graphicData>
+            </a:graphic>
+          </wp:anchor>
+        </w:drawing>
+      </w:r>
+      <w:r>
+        <w:t>Component and Deployment Diagram</w:t>
+      </w:r>
+      <w:bookmarkEnd w:id="14"/>
+    </w:p>
+    <w:p>
+      <w:pPr>
+        <w:pStyle w:val="Titlu1"/>
+      </w:pPr>
+      <w:bookmarkStart w:id="15" w:name="_Toc64843146"/>
+      <w:r>
+        <w:t>Deliverable 3</w:t>
+      </w:r>
+      <w:bookmarkEnd w:id="15"/>
     </w:p>
     <w:p>
       <w:pPr>
         <w:pStyle w:val="Titlu2"/>
-        <w:rPr>
-          <w:lang w:val="en-US"/>
-        </w:rPr>
-      </w:pPr>
-      <w:bookmarkStart w:id="11" w:name="_Toc64843142"/>
-      <w:r>
-        <w:rPr>
-          <w:lang w:val="en-US"/>
-        </w:rPr>
-        <w:t>Architectural Design</w:t>
-      </w:r>
-      <w:bookmarkEnd w:id="11"/>
+      </w:pPr>
+      <w:bookmarkStart w:id="16" w:name="_Toc64843147"/>
+      <w:r>
+        <w:t>Design Model</w:t>
+      </w:r>
+      <w:bookmarkEnd w:id="16"/>
     </w:p>
     <w:p>
       <w:pPr>
         <w:pStyle w:val="Titlu3"/>
-        <w:rPr>
-          <w:lang w:val="en-US"/>
-        </w:rPr>
-      </w:pPr>
-      <w:bookmarkStart w:id="12" w:name="_Toc64843143"/>
-      <w:r>
-        <w:rPr>
-          <w:lang w:val="en-US"/>
-        </w:rPr>
-        <w:t>Conceptual Architecture</w:t>
-      </w:r>
-      <w:bookmarkEnd w:id="12"/>
+      </w:pPr>
+      <w:bookmarkStart w:id="17" w:name="_Toc64843148"/>
+      <w:r>
+        <w:t xml:space="preserve">Dynamic </w:t>
+      </w:r>
+      <w:r>
+        <w:t>Behavior</w:t>
+      </w:r>
+      <w:bookmarkEnd w:id="17"/>
     </w:p>
     <w:p>
       <w:pPr>
         <w:pStyle w:val="InfoBlue"/>
-      </w:pPr>
-      <w:r>
-        <w:t>[Define the system’s conceptual architecture; use an architectural style and pattern - highlight its use and motivate your choice.]</w:t>
+        <w:rPr>
+          <w:i w:val="0"/>
+        </w:rPr>
+      </w:pPr>
+      <w:r>
+        <w:t>[Create the interaction diagrams (1 sequence, 1 communication diagrams) for 2 relevant scenarios]</w:t>
+      </w:r>
+    </w:p>
+    <w:p/>
+    <w:p>
+      <w:pPr>
+        <w:pStyle w:val="Titlu3"/>
+      </w:pPr>
+      <w:bookmarkStart w:id="18" w:name="_Toc64843149"/>
+      <w:r>
+        <w:t>Class Diagram</w:t>
+      </w:r>
+      <w:bookmarkEnd w:id="18"/>
+    </w:p>
+    <w:p>
+      <w:pPr>
+        <w:pStyle w:val="InfoBlue"/>
+        <w:rPr>
+          <w:i w:val="0"/>
+        </w:rPr>
+      </w:pPr>
+      <w:r>
+        <w:t xml:space="preserve">[Create the UML class diagram; apply </w:t>
+      </w:r>
+      <w:proofErr w:type="spellStart"/>
+      <w:r>
+        <w:t>GoF</w:t>
+      </w:r>
+      <w:proofErr w:type="spellEnd"/>
+      <w:r>
+        <w:t xml:space="preserve"> patterns and motivate your choice]</w:t>
+      </w:r>
+    </w:p>
+    <w:p/>
+    <w:p>
+      <w:pPr>
+        <w:pStyle w:val="Titlu2"/>
+      </w:pPr>
+      <w:bookmarkStart w:id="19" w:name="_Toc64843150"/>
+      <w:r>
+        <w:t>Data Model</w:t>
+      </w:r>
+      <w:bookmarkEnd w:id="19"/>
+    </w:p>
+    <w:p>
+      <w:pPr>
+        <w:pStyle w:val="InfoBlue"/>
+      </w:pPr>
+      <w:r>
+        <w:t>[Create the data model for the system.]</w:t>
       </w:r>
     </w:p>
     <w:p>
       <w:pPr>
         <w:pStyle w:val="Corptext"/>
-        <w:rPr>
-          <w:lang w:val="en-US"/>
-        </w:rPr>
-      </w:pPr>
-    </w:p>
-    <w:p>
-      <w:pPr>
-        <w:pStyle w:val="Titlu3"/>
-        <w:rPr>
-          <w:lang w:val="en-US"/>
-        </w:rPr>
-      </w:pPr>
-      <w:bookmarkStart w:id="13" w:name="_Toc64843144"/>
-      <w:r>
-        <w:rPr>
-          <w:lang w:val="en-US"/>
-        </w:rPr>
-        <w:t>Package Design</w:t>
-      </w:r>
-      <w:bookmarkEnd w:id="13"/>
-      <w:r>
-        <w:rPr>
-          <w:lang w:val="en-US"/>
-        </w:rPr>
-        <w:t xml:space="preserve"> </w:t>
-      </w:r>
+      </w:pPr>
+    </w:p>
+    <w:p>
+      <w:pPr>
+        <w:pStyle w:val="Titlu1"/>
+      </w:pPr>
+      <w:bookmarkStart w:id="20" w:name="_Toc64843151"/>
+      <w:r>
+        <w:t>System Testing</w:t>
+      </w:r>
+      <w:bookmarkEnd w:id="20"/>
     </w:p>
     <w:p>
       <w:pPr>
         <w:pStyle w:val="InfoBlue"/>
       </w:pPr>
       <w:r>
-        <w:t>[Create a package diagram]</w:t>
-      </w:r>
-    </w:p>
-    <w:p>
-      <w:pPr>
-        <w:pStyle w:val="Corptext"/>
-        <w:rPr>
-          <w:lang w:val="en-US"/>
-        </w:rPr>
-      </w:pPr>
-    </w:p>
-    <w:p>
-      <w:pPr>
-        <w:pStyle w:val="Titlu3"/>
-        <w:rPr>
-          <w:lang w:val="en-US"/>
-        </w:rPr>
-      </w:pPr>
-      <w:bookmarkStart w:id="14" w:name="_Toc64843145"/>
-      <w:r>
-        <w:rPr>
-          <w:lang w:val="en-US"/>
-        </w:rPr>
-        <w:t>Component and Deployment Diagram</w:t>
-      </w:r>
-      <w:bookmarkEnd w:id="14"/>
+        <w:t>[</w:t>
+      </w:r>
+      <w:r>
+        <w:t>Describe the testing methides and some test cases</w:t>
+      </w:r>
+      <w:r>
+        <w:t>.]</w:t>
+      </w:r>
+    </w:p>
+    <w:p/>
+    <w:p>
+      <w:pPr>
+        <w:pStyle w:val="Titlu1"/>
+      </w:pPr>
+      <w:bookmarkStart w:id="21" w:name="_Toc64843152"/>
+      <w:r>
+        <w:lastRenderedPageBreak/>
+        <w:t>Future Improvements</w:t>
+      </w:r>
+      <w:bookmarkEnd w:id="21"/>
     </w:p>
     <w:p>
       <w:pPr>
         <w:pStyle w:val="InfoBlue"/>
       </w:pPr>
       <w:r>
-        <w:t>[Create the component and deployment diagrams.]</w:t>
-      </w:r>
-    </w:p>
-    <w:p>
-      <w:pPr>
-        <w:rPr>
-          <w:lang w:val="en-US"/>
-        </w:rPr>
-      </w:pPr>
-    </w:p>
+        <w:t>[</w:t>
+      </w:r>
+      <w:r>
+        <w:t>Present some features that apply to the application scope.</w:t>
+      </w:r>
+      <w:r>
+        <w:t>]</w:t>
+      </w:r>
+    </w:p>
+    <w:p/>
     <w:p>
       <w:pPr>
         <w:pStyle w:val="Titlu1"/>
-        <w:rPr>
-          <w:lang w:val="en-US"/>
-        </w:rPr>
-      </w:pPr>
-      <w:bookmarkStart w:id="15" w:name="_Toc64843146"/>
-      <w:r>
-        <w:rPr>
-          <w:lang w:val="en-US"/>
-        </w:rPr>
-        <w:t>Deliverable 3</w:t>
-      </w:r>
-      <w:bookmarkEnd w:id="15"/>
-    </w:p>
-    <w:p>
-      <w:pPr>
-        <w:pStyle w:val="Titlu2"/>
-        <w:rPr>
-          <w:lang w:val="en-US"/>
-        </w:rPr>
-      </w:pPr>
-      <w:bookmarkStart w:id="16" w:name="_Toc64843147"/>
-      <w:r>
-        <w:rPr>
-          <w:lang w:val="en-US"/>
-        </w:rPr>
-        <w:t>Design Model</w:t>
-      </w:r>
-      <w:bookmarkEnd w:id="16"/>
-    </w:p>
-    <w:p>
-      <w:pPr>
-        <w:pStyle w:val="Titlu3"/>
-        <w:rPr>
-          <w:lang w:val="en-US"/>
-        </w:rPr>
-      </w:pPr>
-      <w:bookmarkStart w:id="17" w:name="_Toc64843148"/>
-      <w:r>
-        <w:rPr>
-          <w:lang w:val="en-US"/>
-        </w:rPr>
-        <w:t xml:space="preserve">Dynamic </w:t>
-      </w:r>
-      <w:r>
-        <w:rPr>
-          <w:lang w:val="en-US"/>
-        </w:rPr>
-        <w:t>Behavior</w:t>
-      </w:r>
-      <w:bookmarkEnd w:id="17"/>
-    </w:p>
-    <w:p>
-      <w:pPr>
-        <w:pStyle w:val="InfoBlue"/>
-        <w:rPr>
-          <w:i w:val="0"/>
-        </w:rPr>
-      </w:pPr>
-      <w:r>
-        <w:t>[Create the interaction diagrams (1 sequence, 1 communication diagrams) for 2 relevant scenarios]</w:t>
-      </w:r>
-    </w:p>
-    <w:p>
-      <w:pPr>
-        <w:rPr>
-          <w:lang w:val="en-US"/>
-        </w:rPr>
-      </w:pPr>
-    </w:p>
-    <w:p>
-      <w:pPr>
-        <w:pStyle w:val="Titlu3"/>
-        <w:rPr>
-          <w:lang w:val="en-US"/>
-        </w:rPr>
-      </w:pPr>
-      <w:bookmarkStart w:id="18" w:name="_Toc64843149"/>
-      <w:r>
-        <w:rPr>
-          <w:lang w:val="en-US"/>
-        </w:rPr>
-        <w:t>Class Diagram</w:t>
-      </w:r>
-      <w:bookmarkEnd w:id="18"/>
-    </w:p>
-    <w:p>
-      <w:pPr>
-        <w:pStyle w:val="InfoBlue"/>
-        <w:rPr>
-          <w:i w:val="0"/>
-        </w:rPr>
-      </w:pPr>
-      <w:r>
-        <w:t xml:space="preserve">[Create the UML class diagram; apply </w:t>
-      </w:r>
-      <w:proofErr w:type="spellStart"/>
-      <w:r>
-        <w:t>GoF</w:t>
-      </w:r>
-      <w:proofErr w:type="spellEnd"/>
-      <w:r>
-        <w:t xml:space="preserve"> patterns and motivate your choice]</w:t>
-      </w:r>
-    </w:p>
-    <w:p>
-      <w:pPr>
-        <w:rPr>
-          <w:lang w:val="en-US"/>
-        </w:rPr>
-      </w:pPr>
-    </w:p>
-    <w:p>
-      <w:pPr>
-        <w:pStyle w:val="Titlu2"/>
-        <w:rPr>
-          <w:lang w:val="en-US"/>
-        </w:rPr>
-      </w:pPr>
-      <w:bookmarkStart w:id="19" w:name="_Toc64843150"/>
-      <w:r>
-        <w:rPr>
-          <w:lang w:val="en-US"/>
-        </w:rPr>
-        <w:t>Data Model</w:t>
-      </w:r>
-      <w:bookmarkEnd w:id="19"/>
-    </w:p>
-    <w:p>
-      <w:pPr>
-        <w:pStyle w:val="InfoBlue"/>
-      </w:pPr>
-      <w:r>
-        <w:t>[Create the data model for the system.]</w:t>
-      </w:r>
-    </w:p>
-    <w:p>
-      <w:pPr>
-        <w:pStyle w:val="Corptext"/>
-        <w:rPr>
-          <w:lang w:val="en-US"/>
-        </w:rPr>
-      </w:pPr>
-    </w:p>
+      </w:pPr>
+      <w:bookmarkStart w:id="22" w:name="_Toc64843153"/>
+      <w:r>
+        <w:t>Conclusion</w:t>
+      </w:r>
+      <w:bookmarkEnd w:id="22"/>
+    </w:p>
+    <w:p/>
     <w:p>
       <w:pPr>
         <w:pStyle w:val="Titlu1"/>
-        <w:rPr>
-          <w:lang w:val="en-US"/>
-        </w:rPr>
-      </w:pPr>
-      <w:bookmarkStart w:id="20" w:name="_Toc64843151"/>
-      <w:r>
-        <w:rPr>
-          <w:lang w:val="en-US"/>
-        </w:rPr>
-        <w:t>System Testing</w:t>
-      </w:r>
-      <w:bookmarkEnd w:id="20"/>
-    </w:p>
-    <w:p>
-      <w:pPr>
-        <w:pStyle w:val="InfoBlue"/>
-      </w:pPr>
-      <w:r>
-        <w:t>[</w:t>
-      </w:r>
-      <w:r>
-        <w:t>Describe the testing methides and some test cases</w:t>
-      </w:r>
-      <w:r>
-        <w:t>.]</w:t>
-      </w:r>
-    </w:p>
-    <w:p>
-      <w:pPr>
-        <w:rPr>
-          <w:lang w:val="en-US"/>
-        </w:rPr>
-      </w:pPr>
-    </w:p>
-    <w:p>
-      <w:pPr>
-        <w:pStyle w:val="Titlu1"/>
-        <w:rPr>
-          <w:lang w:val="en-US"/>
-        </w:rPr>
-      </w:pPr>
-      <w:bookmarkStart w:id="21" w:name="_Toc64843152"/>
-      <w:r>
-        <w:rPr>
-          <w:lang w:val="en-US"/>
-        </w:rPr>
-        <w:t>Future Improvements</w:t>
-      </w:r>
-      <w:bookmarkEnd w:id="21"/>
-    </w:p>
-    <w:p>
-      <w:pPr>
-        <w:pStyle w:val="InfoBlue"/>
-      </w:pPr>
-      <w:r>
-        <w:t>[</w:t>
-      </w:r>
-      <w:r>
-        <w:t>Present some features that apply to the application scope.</w:t>
-      </w:r>
-      <w:r>
-        <w:t>]</w:t>
-      </w:r>
-    </w:p>
-    <w:p>
-      <w:pPr>
-        <w:rPr>
-          <w:lang w:val="en-US"/>
-        </w:rPr>
-      </w:pPr>
-    </w:p>
-    <w:p>
-      <w:pPr>
-        <w:pStyle w:val="Titlu1"/>
-        <w:rPr>
-          <w:lang w:val="en-US"/>
-        </w:rPr>
-      </w:pPr>
-      <w:bookmarkStart w:id="22" w:name="_Toc64843153"/>
-      <w:r>
-        <w:rPr>
-          <w:lang w:val="en-US"/>
-        </w:rPr>
-        <w:t>Conclusion</w:t>
-      </w:r>
-      <w:bookmarkEnd w:id="22"/>
-    </w:p>
-    <w:p>
-      <w:pPr>
-        <w:rPr>
-          <w:lang w:val="en-US"/>
-        </w:rPr>
-      </w:pPr>
-    </w:p>
-    <w:p>
-      <w:pPr>
-        <w:pStyle w:val="Titlu1"/>
-        <w:rPr>
-          <w:lang w:val="en-US"/>
-        </w:rPr>
       </w:pPr>
       <w:bookmarkStart w:id="23" w:name="_Toc64843154"/>
       <w:r>
-        <w:rPr>
-          <w:lang w:val="en-US"/>
-        </w:rPr>
         <w:t>Bibliography</w:t>
       </w:r>
       <w:bookmarkEnd w:id="23"/>
     </w:p>
-    <w:p>
-      <w:pPr>
-        <w:rPr>
-          <w:lang w:val="en-US"/>
-        </w:rPr>
-      </w:pPr>
-    </w:p>
+    <w:p/>
     <w:sectPr>
-      <w:headerReference w:type="default" r:id="rId13"/>
-      <w:footerReference w:type="even" r:id="rId14"/>
-      <w:footerReference w:type="first" r:id="rId15"/>
+      <w:headerReference w:type="default" r:id="rId16"/>
+      <w:footerReference w:type="even" r:id="rId17"/>
+      <w:footerReference w:type="first" r:id="rId18"/>
       <w:pgSz w:w="11900" w:h="16840"/>
       <w:pgMar w:top="1440" w:right="1440" w:bottom="1440" w:left="1440" w:header="708" w:footer="708" w:gutter="0"/>
       <w:cols w:space="708"/>
@@ -4319,17 +3851,9 @@
         <w:tab w:val="clear" w:pos="9026"/>
         <w:tab w:val="left" w:pos="7424"/>
       </w:tabs>
-      <w:rPr>
-        <w:lang w:val="en-US"/>
-      </w:rPr>
     </w:pPr>
     <w:r>
       <w:tab/>
-    </w:r>
-    <w:r>
-      <w:rPr>
-        <w:lang w:val="en-US"/>
-      </w:rPr>
       <w:t>Name:</w:t>
     </w:r>
   </w:p>
@@ -4341,14 +3865,8 @@
         <w:tab w:val="clear" w:pos="9026"/>
         <w:tab w:val="left" w:pos="7424"/>
       </w:tabs>
-      <w:rPr>
-        <w:lang w:val="en-US"/>
-      </w:rPr>
     </w:pPr>
     <w:r>
-      <w:rPr>
-        <w:lang w:val="en-US"/>
-      </w:rPr>
       <w:tab/>
       <w:t>Group:</w:t>
     </w:r>
@@ -4504,8 +4022,100 @@
       </w:rPr>
     </w:lvl>
   </w:abstractNum>
+  <w:abstractNum w:abstractNumId="1" w15:restartNumberingAfterBreak="0">
+    <w:nsid w:val="1B107138"/>
+    <w:multiLevelType w:val="hybridMultilevel"/>
+    <w:tmpl w:val="3BBE537A"/>
+    <w:lvl w:ilvl="0" w:tplc="744E6544">
+      <w:start w:val="1"/>
+      <w:numFmt w:val="decimal"/>
+      <w:lvlText w:val="%1."/>
+      <w:lvlJc w:val="left"/>
+      <w:pPr>
+        <w:ind w:left="1080" w:hanging="360"/>
+      </w:pPr>
+      <w:rPr>
+        <w:rFonts w:hint="default"/>
+      </w:rPr>
+    </w:lvl>
+    <w:lvl w:ilvl="1" w:tplc="04090019" w:tentative="1">
+      <w:start w:val="1"/>
+      <w:numFmt w:val="lowerLetter"/>
+      <w:lvlText w:val="%2."/>
+      <w:lvlJc w:val="left"/>
+      <w:pPr>
+        <w:ind w:left="1800" w:hanging="360"/>
+      </w:pPr>
+    </w:lvl>
+    <w:lvl w:ilvl="2" w:tplc="0409001B" w:tentative="1">
+      <w:start w:val="1"/>
+      <w:numFmt w:val="lowerRoman"/>
+      <w:lvlText w:val="%3."/>
+      <w:lvlJc w:val="right"/>
+      <w:pPr>
+        <w:ind w:left="2520" w:hanging="180"/>
+      </w:pPr>
+    </w:lvl>
+    <w:lvl w:ilvl="3" w:tplc="0409000F" w:tentative="1">
+      <w:start w:val="1"/>
+      <w:numFmt w:val="decimal"/>
+      <w:lvlText w:val="%4."/>
+      <w:lvlJc w:val="left"/>
+      <w:pPr>
+        <w:ind w:left="3240" w:hanging="360"/>
+      </w:pPr>
+    </w:lvl>
+    <w:lvl w:ilvl="4" w:tplc="04090019" w:tentative="1">
+      <w:start w:val="1"/>
+      <w:numFmt w:val="lowerLetter"/>
+      <w:lvlText w:val="%5."/>
+      <w:lvlJc w:val="left"/>
+      <w:pPr>
+        <w:ind w:left="3960" w:hanging="360"/>
+      </w:pPr>
+    </w:lvl>
+    <w:lvl w:ilvl="5" w:tplc="0409001B" w:tentative="1">
+      <w:start w:val="1"/>
+      <w:numFmt w:val="lowerRoman"/>
+      <w:lvlText w:val="%6."/>
+      <w:lvlJc w:val="right"/>
+      <w:pPr>
+        <w:ind w:left="4680" w:hanging="180"/>
+      </w:pPr>
+    </w:lvl>
+    <w:lvl w:ilvl="6" w:tplc="0409000F" w:tentative="1">
+      <w:start w:val="1"/>
+      <w:numFmt w:val="decimal"/>
+      <w:lvlText w:val="%7."/>
+      <w:lvlJc w:val="left"/>
+      <w:pPr>
+        <w:ind w:left="5400" w:hanging="360"/>
+      </w:pPr>
+    </w:lvl>
+    <w:lvl w:ilvl="7" w:tplc="04090019" w:tentative="1">
+      <w:start w:val="1"/>
+      <w:numFmt w:val="lowerLetter"/>
+      <w:lvlText w:val="%8."/>
+      <w:lvlJc w:val="left"/>
+      <w:pPr>
+        <w:ind w:left="6120" w:hanging="360"/>
+      </w:pPr>
+    </w:lvl>
+    <w:lvl w:ilvl="8" w:tplc="0409001B" w:tentative="1">
+      <w:start w:val="1"/>
+      <w:numFmt w:val="lowerRoman"/>
+      <w:lvlText w:val="%9."/>
+      <w:lvlJc w:val="right"/>
+      <w:pPr>
+        <w:ind w:left="6840" w:hanging="180"/>
+      </w:pPr>
+    </w:lvl>
+  </w:abstractNum>
   <w:num w:numId="1" w16cid:durableId="1823354277">
     <w:abstractNumId w:val="0"/>
+  </w:num>
+  <w:num w:numId="2" w16cid:durableId="570625712">
+    <w:abstractNumId w:val="1"/>
   </w:num>
 </w:numbering>
 </file>
@@ -4518,7 +4128,7 @@
         <w:rFonts w:asciiTheme="minorHAnsi" w:eastAsiaTheme="minorHAnsi" w:hAnsiTheme="minorHAnsi" w:cstheme="minorBidi"/>
         <w:sz w:val="24"/>
         <w:szCs w:val="24"/>
-        <w:lang w:eastAsia="en-US" w:bidi="ar-SA"/>
+        <w:lang w:val="en-US" w:eastAsia="en-US" w:bidi="ar-SA"/>
       </w:rPr>
     </w:rPrDefault>
     <w:pPrDefault/>
@@ -5075,7 +4685,6 @@
       <w:bCs/>
       <w:sz w:val="28"/>
       <w:szCs w:val="28"/>
-      <w:lang w:val="en-US"/>
     </w:rPr>
   </w:style>
   <w:style w:type="paragraph" w:styleId="Cuprins1">
@@ -5294,7 +4903,6 @@
       <w:color w:val="FF0000"/>
       <w:sz w:val="20"/>
       <w:szCs w:val="20"/>
-      <w:lang w:val="en-US"/>
     </w:rPr>
   </w:style>
   <w:style w:type="paragraph" w:styleId="Corptext">
@@ -5329,7 +4937,6 @@
     </w:pPr>
     <w:rPr>
       <w:rFonts w:ascii="Times New Roman" w:hAnsi="Times New Roman"/>
-      <w:lang w:val="en-US"/>
     </w:rPr>
   </w:style>
 </w:styles>
@@ -5631,6 +5238,21 @@
 </file>
 
 <file path=customXml/item1.xml><?xml version="1.0" encoding="utf-8"?>
+<p:properties xmlns:p="http://schemas.microsoft.com/office/2006/metadata/properties" xmlns:xsi="http://www.w3.org/2001/XMLSchema-instance" xmlns:pc="http://schemas.microsoft.com/office/infopath/2007/PartnerControls">
+  <documentManagement/>
+</p:properties>
+</file>
+
+<file path=customXml/item2.xml><?xml version="1.0" encoding="utf-8"?>
+<?mso-contentType ?>
+<FormTemplates xmlns="http://schemas.microsoft.com/sharepoint/v3/contenttype/forms">
+  <Display>DocumentLibraryForm</Display>
+  <Edit>DocumentLibraryForm</Edit>
+  <New>DocumentLibraryForm</New>
+</FormTemplates>
+</file>
+
+<file path=customXml/item3.xml><?xml version="1.0" encoding="utf-8"?>
 <ct:contentTypeSchema xmlns:ct="http://schemas.microsoft.com/office/2006/metadata/contentType" xmlns:ma="http://schemas.microsoft.com/office/2006/metadata/properties/metaAttributes" ct:_="" ma:_="" ma:contentTypeName="Document" ma:contentTypeID="0x010100F264270102508B47817071D62093F26D" ma:contentTypeVersion="4" ma:contentTypeDescription="Create a new document." ma:contentTypeScope="" ma:versionID="9eb850b78928566d92cdfd1c524affd5">
   <xsd:schema xmlns:xsd="http://www.w3.org/2001/XMLSchema" xmlns:xs="http://www.w3.org/2001/XMLSchema" xmlns:p="http://schemas.microsoft.com/office/2006/metadata/properties" xmlns:ns2="3b690452-5a43-4464-b999-8a38405b87d8" targetNamespace="http://schemas.microsoft.com/office/2006/metadata/properties" ma:root="true" ma:fieldsID="bf25b9bf86e453e9f54345616e9b5eaa" ns2:_="">
     <xsd:import namespace="3b690452-5a43-4464-b999-8a38405b87d8"/>
@@ -5774,26 +5396,28 @@
 </ct:contentTypeSchema>
 </file>
 
-<file path=customXml/item2.xml><?xml version="1.0" encoding="utf-8"?>
+<file path=customXml/item4.xml><?xml version="1.0" encoding="utf-8"?>
 <b:Sources xmlns:b="http://schemas.openxmlformats.org/officeDocument/2006/bibliography" xmlns="http://schemas.openxmlformats.org/officeDocument/2006/bibliography" SelectedStyle="/IEEE2006OfficeOnline.xsl" StyleName="IEEE" Version="2006"/>
 </file>
 
-<file path=customXml/item3.xml><?xml version="1.0" encoding="utf-8"?>
-<p:properties xmlns:p="http://schemas.microsoft.com/office/2006/metadata/properties" xmlns:xsi="http://www.w3.org/2001/XMLSchema-instance" xmlns:pc="http://schemas.microsoft.com/office/infopath/2007/PartnerControls">
-  <documentManagement/>
-</p:properties>
+<file path=customXml/itemProps1.xml><?xml version="1.0" encoding="utf-8"?>
+<ds:datastoreItem xmlns:ds="http://schemas.openxmlformats.org/officeDocument/2006/customXml" ds:itemID="{66CFB3A1-2D64-4C06-AD0F-AEC3CC949751}">
+  <ds:schemaRefs>
+    <ds:schemaRef ds:uri="http://schemas.microsoft.com/office/2006/metadata/properties"/>
+    <ds:schemaRef ds:uri="http://schemas.microsoft.com/office/infopath/2007/PartnerControls"/>
+  </ds:schemaRefs>
+</ds:datastoreItem>
 </file>
 
-<file path=customXml/item4.xml><?xml version="1.0" encoding="utf-8"?>
-<?mso-contentType ?>
-<FormTemplates xmlns="http://schemas.microsoft.com/sharepoint/v3/contenttype/forms">
-  <Display>DocumentLibraryForm</Display>
-  <Edit>DocumentLibraryForm</Edit>
-  <New>DocumentLibraryForm</New>
-</FormTemplates>
+<file path=customXml/itemProps2.xml><?xml version="1.0" encoding="utf-8"?>
+<ds:datastoreItem xmlns:ds="http://schemas.openxmlformats.org/officeDocument/2006/customXml" ds:itemID="{05872BEC-0378-4B5D-BB08-CF7263A8DD4D}">
+  <ds:schemaRefs>
+    <ds:schemaRef ds:uri="http://schemas.microsoft.com/sharepoint/v3/contenttype/forms"/>
+  </ds:schemaRefs>
+</ds:datastoreItem>
 </file>
 
-<file path=customXml/itemProps1.xml><?xml version="1.0" encoding="utf-8"?>
+<file path=customXml/itemProps3.xml><?xml version="1.0" encoding="utf-8"?>
 <ds:datastoreItem xmlns:ds="http://schemas.openxmlformats.org/officeDocument/2006/customXml" ds:itemID="{93271512-8CFD-4559-853E-1D9C8D320958}">
   <ds:schemaRefs>
     <ds:schemaRef ds:uri="http://schemas.microsoft.com/office/2006/metadata/contentType"/>
@@ -5811,27 +5435,10 @@
 </ds:datastoreItem>
 </file>
 
-<file path=customXml/itemProps2.xml><?xml version="1.0" encoding="utf-8"?>
+<file path=customXml/itemProps4.xml><?xml version="1.0" encoding="utf-8"?>
 <ds:datastoreItem xmlns:ds="http://schemas.openxmlformats.org/officeDocument/2006/customXml" ds:itemID="{87C66C4F-2FAE-074F-8997-284436C6FA52}">
   <ds:schemaRefs>
     <ds:schemaRef ds:uri="http://schemas.openxmlformats.org/officeDocument/2006/bibliography"/>
   </ds:schemaRefs>
 </ds:datastoreItem>
-</file>
-
-<file path=customXml/itemProps3.xml><?xml version="1.0" encoding="utf-8"?>
-<ds:datastoreItem xmlns:ds="http://schemas.openxmlformats.org/officeDocument/2006/customXml" ds:itemID="{66CFB3A1-2D64-4C06-AD0F-AEC3CC949751}">
-  <ds:schemaRefs>
-    <ds:schemaRef ds:uri="http://schemas.microsoft.com/office/2006/metadata/properties"/>
-    <ds:schemaRef ds:uri="http://schemas.microsoft.com/office/infopath/2007/PartnerControls"/>
-  </ds:schemaRefs>
-</ds:datastoreItem>
-</file>
-
-<file path=customXml/itemProps4.xml><?xml version="1.0" encoding="utf-8"?>
-<ds:datastoreItem xmlns:ds="http://schemas.openxmlformats.org/officeDocument/2006/customXml" ds:itemID="{05872BEC-0378-4B5D-BB08-CF7263A8DD4D}">
-  <ds:schemaRefs>
-    <ds:schemaRef ds:uri="http://schemas.microsoft.com/sharepoint/v3/contenttype/forms"/>
-  </ds:schemaRefs>
-</ds:datastoreItem>
 </file>
</xml_diff>